<commit_message>
Stored procedures complete and tested
</commit_message>
<xml_diff>
--- a/SQL Server Database Restore - documentation.docx
+++ b/SQL Server Database Restore - documentation.docx
@@ -1,13 +1,13 @@
 
 <file path=word/document.xml><?xml version="1.0" encoding="utf-8"?>
-<w:document xmlns:wpc="http://schemas.microsoft.com/office/word/2010/wordprocessingCanvas" xmlns:mc="http://schemas.openxmlformats.org/markup-compatibility/2006" xmlns:o="urn:schemas-microsoft-com:office:office" xmlns:r="http://schemas.openxmlformats.org/officeDocument/2006/relationships" xmlns:m="http://schemas.openxmlformats.org/officeDocument/2006/math" xmlns:v="urn:schemas-microsoft-com:vml" xmlns:wp14="http://schemas.microsoft.com/office/word/2010/wordprocessingDrawing" xmlns:wp="http://schemas.openxmlformats.org/drawingml/2006/wordprocessingDrawing" xmlns:w10="urn:schemas-microsoft-com:office:word" xmlns:w="http://schemas.openxmlformats.org/wordprocessingml/2006/main" xmlns:w14="http://schemas.microsoft.com/office/word/2010/wordml" xmlns:w15="http://schemas.microsoft.com/office/word/2012/wordml" xmlns:wpg="http://schemas.microsoft.com/office/word/2010/wordprocessingGroup" xmlns:wpi="http://schemas.microsoft.com/office/word/2010/wordprocessingInk" xmlns:wne="http://schemas.microsoft.com/office/word/2006/wordml" xmlns:wps="http://schemas.microsoft.com/office/word/2010/wordprocessingShape" mc:Ignorable="w14 w15 wp14">
+<w:document xmlns:wpc="http://schemas.microsoft.com/office/word/2010/wordprocessingCanvas" xmlns:cx="http://schemas.microsoft.com/office/drawing/2014/chartex" xmlns:cx1="http://schemas.microsoft.com/office/drawing/2015/9/8/chartex" xmlns:cx2="http://schemas.microsoft.com/office/drawing/2015/10/21/chartex" xmlns:cx3="http://schemas.microsoft.com/office/drawing/2016/5/9/chartex" xmlns:cx4="http://schemas.microsoft.com/office/drawing/2016/5/10/chartex" xmlns:cx5="http://schemas.microsoft.com/office/drawing/2016/5/11/chartex" xmlns:cx6="http://schemas.microsoft.com/office/drawing/2016/5/12/chartex" xmlns:cx7="http://schemas.microsoft.com/office/drawing/2016/5/13/chartex" xmlns:cx8="http://schemas.microsoft.com/office/drawing/2016/5/14/chartex" xmlns:mc="http://schemas.openxmlformats.org/markup-compatibility/2006" xmlns:aink="http://schemas.microsoft.com/office/drawing/2016/ink" xmlns:am3d="http://schemas.microsoft.com/office/drawing/2017/model3d" xmlns:o="urn:schemas-microsoft-com:office:office" xmlns:r="http://schemas.openxmlformats.org/officeDocument/2006/relationships" xmlns:m="http://schemas.openxmlformats.org/officeDocument/2006/math" xmlns:v="urn:schemas-microsoft-com:vml" xmlns:wp14="http://schemas.microsoft.com/office/word/2010/wordprocessingDrawing" xmlns:wp="http://schemas.openxmlformats.org/drawingml/2006/wordprocessingDrawing" xmlns:w10="urn:schemas-microsoft-com:office:word" xmlns:w="http://schemas.openxmlformats.org/wordprocessingml/2006/main" xmlns:w14="http://schemas.microsoft.com/office/word/2010/wordml" xmlns:w15="http://schemas.microsoft.com/office/word/2012/wordml" xmlns:w16cid="http://schemas.microsoft.com/office/word/2016/wordml/cid" xmlns:w16se="http://schemas.microsoft.com/office/word/2015/wordml/symex" xmlns:wpg="http://schemas.microsoft.com/office/word/2010/wordprocessingGroup" xmlns:wpi="http://schemas.microsoft.com/office/word/2010/wordprocessingInk" xmlns:wne="http://schemas.microsoft.com/office/word/2006/wordml" xmlns:wps="http://schemas.microsoft.com/office/word/2010/wordprocessingShape" mc:Ignorable="w14 w15 w16se w16cid wp14">
   <w:body>
     <w:p>
       <w:pPr>
         <w:pStyle w:val="HeadlineMain"/>
       </w:pPr>
       <w:r>
-        <w:t>Standardized MS SQL Maintenance</w:t>
+        <w:t>SQL Server Database Restore</w:t>
       </w:r>
     </w:p>
     <w:p>
@@ -1157,8 +1157,6 @@
       <w:r>
         <w:tab/>
       </w:r>
-      <w:bookmarkStart w:id="0" w:name="_GoBack"/>
-      <w:bookmarkEnd w:id="0"/>
     </w:p>
     <w:p>
       <w:pPr>
@@ -1168,19 +1166,6 @@
       <w:r>
         <w:br w:type="page"/>
       </w:r>
-      <w:r>
-        <w:rPr>
-          <w:sz w:val="32"/>
-        </w:rPr>
-        <w:lastRenderedPageBreak/>
-        <w:t xml:space="preserve">Official documentation </w:t>
-      </w:r>
-      <w:r>
-        <w:rPr>
-          <w:sz w:val="32"/>
-        </w:rPr>
-        <w:t>of one-script maintenance solution</w:t>
-      </w:r>
     </w:p>
     <w:p>
       <w:pPr>
@@ -1190,14 +1175,15 @@
           <w:sz w:val="28"/>
         </w:rPr>
       </w:pPr>
-      <w:bookmarkStart w:id="1" w:name="_Toc485850528"/>
+      <w:bookmarkStart w:id="0" w:name="_Toc485850528"/>
       <w:r>
         <w:rPr>
           <w:sz w:val="28"/>
         </w:rPr>
+        <w:lastRenderedPageBreak/>
         <w:t>Introduction</w:t>
       </w:r>
-      <w:bookmarkEnd w:id="1"/>
+      <w:bookmarkEnd w:id="0"/>
     </w:p>
     <w:p>
       <w:pPr>
@@ -1214,10 +1200,10 @@
         <w:t>This document describe</w:t>
       </w:r>
       <w:r>
-        <w:t>s maintenance solution used for keeping SQL Server in good condition</w:t>
-      </w:r>
-      <w:r>
-        <w:t xml:space="preserve"> purposes as agreed maintenance standard used on all SQL Server environments which is deployed after SQL Server instance installation. By default it is configured on agreed schedules but can be manually customized after deployment to the instance directly in SQL Agent jobs.</w:t>
+        <w:t xml:space="preserve">s </w:t>
+      </w:r>
+      <w:r>
+        <w:t>stored procedure covering all required actions to properly restore database to SQL Server instance. Including scenarios where restoring database that is part of Availability Group, and joining it to all secondaries. Restore proccess created based on experience with restoring databases especially in scenarios where restores neeeded on regular basis. Whole restore proccess is described in details further in document. Way of restoring can differ from your own proccess, but that is not definitely bad it is only my approach to doing so and can be wrong, but I have some bullet proof arguments, so feel free to start discussion.</w:t>
       </w:r>
     </w:p>
     <w:p>
@@ -1230,31 +1216,7 @@
         <w:jc w:val="both"/>
       </w:pPr>
       <w:r>
-        <w:t xml:space="preserve">All environment specific need can be meet by modifications to standard implementation, for more info regarding to customization of Ola Halengreen’s scripts can be found at </w:t>
-      </w:r>
-      <w:hyperlink r:id="rId11" w:history="1">
-        <w:r>
-          <w:rPr>
-            <w:rStyle w:val="Hyperlink"/>
-          </w:rPr>
-          <w:t>official sites</w:t>
-        </w:r>
-      </w:hyperlink>
-      <w:r>
-        <w:t>.</w:t>
-      </w:r>
-    </w:p>
-    <w:p>
-      <w:pPr>
-        <w:jc w:val="both"/>
-      </w:pPr>
-    </w:p>
-    <w:p>
-      <w:pPr>
-        <w:jc w:val="both"/>
-      </w:pPr>
-      <w:r>
-        <w:t>Maintenance can be deployed to SQL Server versions &gt;= 2005 (SQL Server 2000 not supported but some solution is in long term plans to have one script maintenance solution as this one)</w:t>
+        <w:t>Tested on SQL Server versions &gt;= 2008, so all older versions are not supported and you are running scripts/procedures on your own risk!</w:t>
       </w:r>
     </w:p>
     <w:p>
@@ -1460,7 +1422,7 @@
           <w:sz w:val="28"/>
         </w:rPr>
       </w:pPr>
-      <w:bookmarkStart w:id="2" w:name="_Toc485850529"/>
+      <w:bookmarkStart w:id="1" w:name="_Toc485850529"/>
       <w:r>
         <w:rPr>
           <w:sz w:val="28"/>
@@ -1468,7 +1430,7 @@
         <w:lastRenderedPageBreak/>
         <w:t>Technical preview</w:t>
       </w:r>
-      <w:bookmarkEnd w:id="2"/>
+      <w:bookmarkEnd w:id="1"/>
     </w:p>
     <w:p>
       <w:pPr>
@@ -1485,56 +1447,31 @@
         <w:t>Whole soluti</w:t>
       </w:r>
       <w:r>
-        <w:t>on is mostly based on popular O</w:t>
-      </w:r>
-      <w:r>
-        <w:t xml:space="preserve">la Hallengren’s maintenance procedures (visit here for more details </w:t>
-      </w:r>
-      <w:hyperlink r:id="rId12" w:history="1">
-        <w:r>
-          <w:rPr>
-            <w:rStyle w:val="Hyperlink"/>
-          </w:rPr>
-          <w:t>https://ola.hallengren.com/</w:t>
-        </w:r>
-      </w:hyperlink>
-      <w:r>
-        <w:t xml:space="preserve">). </w:t>
-      </w:r>
-      <w:r>
-        <w:t xml:space="preserve">Olla’s procedures have been modified so as to fit needs described in standard specified in our team. </w:t>
-      </w:r>
-      <w:r>
-        <w:t>Script is creating maintenance jobs as its main objection. All tasks performed on the target SQL Server instance are listed below.</w:t>
+        <w:t xml:space="preserve">on </w:t>
+      </w:r>
+      <w:r>
+        <w:t xml:space="preserve">consist of two stored procedures, that can be called directly or from SQL Agent job steps. One procedure is needed for all restore scenarios, and another only needed on Availability Group (only AG in further writting) secondary replicas to be able to join database to AG. </w:t>
       </w:r>
     </w:p>
     <w:p>
       <w:pPr>
         <w:jc w:val="both"/>
       </w:pPr>
-    </w:p>
-    <w:p>
-      <w:pPr>
-        <w:jc w:val="both"/>
-      </w:pPr>
-      <w:r>
-        <w:t>Script</w:t>
-      </w:r>
-      <w:r>
-        <w:t xml:space="preserve"> perform following stuff:</w:t>
-      </w:r>
     </w:p>
     <w:p>
       <w:pPr>
         <w:pStyle w:val="ListParagraph"/>
         <w:numPr>
           <w:ilvl w:val="0"/>
-          <w:numId w:val="24"/>
+          <w:numId w:val="42"/>
         </w:numPr>
         <w:jc w:val="both"/>
       </w:pPr>
       <w:r>
-        <w:t>create OH procedures in master database</w:t>
+        <w:t>usp_RestoreDatabase</w:t>
+      </w:r>
+      <w:r>
+        <w:t xml:space="preserve"> – perform every restore</w:t>
       </w:r>
     </w:p>
     <w:p>
@@ -1542,138 +1479,140 @@
         <w:pStyle w:val="ListParagraph"/>
         <w:numPr>
           <w:ilvl w:val="0"/>
-          <w:numId w:val="24"/>
+          <w:numId w:val="42"/>
         </w:numPr>
         <w:jc w:val="both"/>
       </w:pPr>
       <w:r>
-        <w:t>create and drop helper procedures in master database</w:t>
-      </w:r>
-    </w:p>
-    <w:p>
-      <w:pPr>
-        <w:pStyle w:val="ListParagraph"/>
-        <w:numPr>
-          <w:ilvl w:val="0"/>
-          <w:numId w:val="24"/>
-        </w:numPr>
+        <w:t>usp_AddDatabaseOnSecondary</w:t>
+      </w:r>
+      <w:r>
+        <w:t xml:space="preserve"> – only needed on secondary replicas</w:t>
+      </w:r>
+    </w:p>
+    <w:p>
+      <w:pPr>
         <w:jc w:val="both"/>
       </w:pPr>
-      <w:r>
-        <w:t>create SQL Agent jobs (full backup, differential backup, log backup, integrity check and index optimize, recycle error log)</w:t>
-      </w:r>
-    </w:p>
-    <w:p>
-      <w:pPr>
-        <w:pStyle w:val="ListParagraph"/>
-        <w:numPr>
-          <w:ilvl w:val="0"/>
-          <w:numId w:val="24"/>
-        </w:numPr>
+    </w:p>
+    <w:p>
+      <w:pPr>
         <w:jc w:val="both"/>
       </w:pPr>
       <w:r>
-        <w:t>schedule SQL Agent jobs based on agreed standard times</w:t>
-      </w:r>
-    </w:p>
-    <w:p>
-      <w:pPr>
-        <w:pStyle w:val="ListParagraph"/>
-        <w:numPr>
-          <w:ilvl w:val="0"/>
-          <w:numId w:val="24"/>
-        </w:numPr>
+        <w:t xml:space="preserve">Both procedures using pure T-SQL approach, I know similar operations can be performed by PowerShell and maybe more efficiently, but I like T-SQL way. </w:t>
+      </w:r>
+    </w:p>
+    <w:p>
+      <w:pPr>
         <w:jc w:val="both"/>
       </w:pPr>
-      <w:r>
-        <w:t>rename maintenance job syspolicy_purge_history</w:t>
-      </w:r>
-    </w:p>
-    <w:p>
-      <w:pPr>
-        <w:pStyle w:val="ListParagraph"/>
-        <w:numPr>
-          <w:ilvl w:val="0"/>
-          <w:numId w:val="24"/>
-        </w:numPr>
+    </w:p>
+    <w:p>
+      <w:pPr>
         <w:jc w:val="both"/>
       </w:pPr>
       <w:r>
-        <w:t>optimize tempdb according to best practices</w:t>
-      </w:r>
-      <w:r>
-        <w:t xml:space="preserve"> (this is optional)</w:t>
-      </w:r>
-    </w:p>
-    <w:p>
-      <w:pPr>
-        <w:pStyle w:val="ListParagraph"/>
-        <w:numPr>
-          <w:ilvl w:val="0"/>
-          <w:numId w:val="24"/>
-        </w:numPr>
+        <w:t xml:space="preserve">Both procedures cooperating with Ola Halengreen’s maintenance solution </w:t>
+      </w:r>
+      <w:r>
+        <w:t xml:space="preserve">procedures (visit here for more details </w:t>
+      </w:r>
+      <w:hyperlink r:id="rId11" w:history="1">
+        <w:r>
+          <w:rPr>
+            <w:rStyle w:val="Hyperlink"/>
+          </w:rPr>
+          <w:t>https://ola.hallengren.com/</w:t>
+        </w:r>
+      </w:hyperlink>
+      <w:r>
+        <w:t xml:space="preserve">), using its </w:t>
+      </w:r>
+      <w:r>
+        <w:rPr>
+          <w:b/>
+          <w:i/>
+        </w:rPr>
+        <w:t>CommandLog</w:t>
+      </w:r>
+      <w:r>
+        <w:t xml:space="preserve"> table for tracking operations done during restores. Execution of stored procedure will fail if this table not presented in master database and will ask you for deploying it first when you have logging enabled, if not then it is just running </w:t>
+      </w:r>
+      <w:r>
+        <w:rPr>
+          <mc:AlternateContent>
+            <mc:Choice Requires="w16se"/>
+            <mc:Fallback>
+              <w:rFonts w:ascii="Segoe UI Emoji" w:eastAsia="Segoe UI Emoji" w:hAnsi="Segoe UI Emoji" w:cs="Segoe UI Emoji"/>
+            </mc:Fallback>
+          </mc:AlternateContent>
+        </w:rPr>
+        <mc:AlternateContent>
+          <mc:Choice Requires="w16se">
+            <w16se:symEx w16se:font="Segoe UI Emoji" w16se:char="1F60A"/>
+          </mc:Choice>
+          <mc:Fallback>
+            <w:t>😊</w:t>
+          </mc:Fallback>
+        </mc:AlternateContent>
+      </w:r>
+      <w:r>
+        <w:t xml:space="preserve"> Mentioned </w:t>
+      </w:r>
+      <w:r>
+        <w:rPr>
+          <w:i/>
+        </w:rPr>
+        <w:t>CommandLog</w:t>
+      </w:r>
+      <w:r>
+        <w:t xml:space="preserve"> table creation script can be downloaded from </w:t>
+      </w:r>
+      <w:hyperlink r:id="rId12" w:history="1">
+        <w:r>
+          <w:rPr>
+            <w:rStyle w:val="Hyperlink"/>
+          </w:rPr>
+          <w:t>here</w:t>
+        </w:r>
+      </w:hyperlink>
+      <w:r>
+        <w:t>.</w:t>
+      </w:r>
+    </w:p>
+    <w:p>
+      <w:pPr>
         <w:jc w:val="both"/>
       </w:pPr>
-      <w:r>
-        <w:t xml:space="preserve">change initial size and </w:t>
-      </w:r>
-      <w:r>
-        <w:t>Autogrowth</w:t>
-      </w:r>
-      <w:r>
-        <w:t xml:space="preserve"> on model and tempdb database based on our agreed standard</w:t>
-      </w:r>
     </w:p>
     <w:p>
       <w:pPr>
         <w:jc w:val="both"/>
       </w:pPr>
+      <w:r>
+        <w:t>All important information included in every procedures header also, for example any versions info and small release notes can be found there also</w:t>
+      </w:r>
     </w:p>
     <w:p>
       <w:pPr>
         <w:jc w:val="both"/>
       </w:pPr>
-      <w:r>
-        <w:t>Some of above described actions are not executed automatically but can be fired by changing input parameters, for more info see section Deployment</w:t>
-      </w:r>
-    </w:p>
-    <w:p>
-      <w:pPr>
+    </w:p>
+    <w:p>
+      <w:pPr>
+        <w:keepNext/>
+        <w:tabs>
+          <w:tab w:val="left" w:pos="5100"/>
+        </w:tabs>
         <w:jc w:val="both"/>
       </w:pPr>
-    </w:p>
-    <w:p>
-      <w:pPr>
-        <w:jc w:val="both"/>
-      </w:pPr>
-      <w:r>
-        <w:t>All important info also included in script header, containing also some short update history.</w:t>
-      </w:r>
-    </w:p>
-    <w:p>
-      <w:pPr>
-        <w:jc w:val="both"/>
-      </w:pPr>
-    </w:p>
-    <w:p>
-      <w:pPr>
-        <w:jc w:val="both"/>
-      </w:pPr>
-    </w:p>
-    <w:p>
-      <w:pPr>
-        <w:keepNext/>
-        <w:tabs>
-          <w:tab w:val="left" w:pos="5100"/>
-        </w:tabs>
-        <w:jc w:val="both"/>
-      </w:pPr>
       <w:r>
         <w:drawing>
-          <wp:inline distT="0" distB="0" distL="0" distR="0" wp14:anchorId="794BD0D0" wp14:editId="0667898B">
-            <wp:extent cx="5432425" cy="1932940"/>
+          <wp:inline distT="0" distB="0" distL="0" distR="0" wp14:anchorId="56167AC2" wp14:editId="4FCAE2F1">
+            <wp:extent cx="5432425" cy="2306955"/>
             <wp:effectExtent l="0" t="0" r="0" b="0"/>
-            <wp:docPr id="3" name="Picture 3"/>
+            <wp:docPr id="1" name="Picture 1"/>
             <wp:cNvGraphicFramePr>
               <a:graphicFrameLocks xmlns:a="http://schemas.openxmlformats.org/drawingml/2006/main" noChangeAspect="1"/>
             </wp:cNvGraphicFramePr>
@@ -1684,27 +1623,20 @@
                     <pic:cNvPr id="1" name=""/>
                     <pic:cNvPicPr/>
                   </pic:nvPicPr>
-                  <pic:blipFill rotWithShape="1">
+                  <pic:blipFill>
                     <a:blip r:embed="rId13"/>
-                    <a:srcRect t="1456"/>
-                    <a:stretch/>
+                    <a:stretch>
+                      <a:fillRect/>
+                    </a:stretch>
                   </pic:blipFill>
-                  <pic:spPr bwMode="auto">
+                  <pic:spPr>
                     <a:xfrm>
                       <a:off x="0" y="0"/>
-                      <a:ext cx="5432425" cy="1932940"/>
+                      <a:ext cx="5432425" cy="2306955"/>
                     </a:xfrm>
                     <a:prstGeom prst="rect">
                       <a:avLst/>
                     </a:prstGeom>
-                    <a:ln>
-                      <a:noFill/>
-                    </a:ln>
-                    <a:extLst>
-                      <a:ext uri="{53640926-AAD7-44D8-BBD7-CCE9431645EC}">
-                        <a14:shadowObscured xmlns:a14="http://schemas.microsoft.com/office/drawing/2010/main"/>
-                      </a:ext>
-                    </a:extLst>
                   </pic:spPr>
                 </pic:pic>
               </a:graphicData>
@@ -1737,7 +1669,13 @@
         <w:fldChar w:fldCharType="end"/>
       </w:r>
       <w:r>
-        <w:t xml:space="preserve"> - script header</w:t>
+        <w:t xml:space="preserve"> - procedure</w:t>
+      </w:r>
+      <w:r>
+        <w:t xml:space="preserve"> header</w:t>
+      </w:r>
+      <w:r>
+        <w:t xml:space="preserve"> info</w:t>
       </w:r>
     </w:p>
     <w:p>
@@ -1833,7 +1771,7 @@
           <w:sz w:val="28"/>
         </w:rPr>
       </w:pPr>
-      <w:bookmarkStart w:id="3" w:name="_Toc485850530"/>
+      <w:bookmarkStart w:id="2" w:name="_Toc485850530"/>
       <w:r>
         <w:rPr>
           <w:sz w:val="28"/>
@@ -1841,72 +1779,261 @@
         <w:lastRenderedPageBreak/>
         <w:t>Deployment</w:t>
       </w:r>
+      <w:bookmarkEnd w:id="2"/>
+      <w:r>
+        <w:rPr>
+          <w:sz w:val="28"/>
+        </w:rPr>
+        <w:t xml:space="preserve"> </w:t>
+      </w:r>
+    </w:p>
+    <w:p>
+      <w:pPr>
+        <w:jc w:val="both"/>
+      </w:pPr>
+    </w:p>
+    <w:p>
+      <w:pPr>
+        <w:jc w:val="both"/>
+      </w:pPr>
+      <w:r>
+        <w:t xml:space="preserve">Only thing you have to do is to copy </w:t>
+      </w:r>
+      <w:r>
+        <w:t xml:space="preserve">deplyemnt </w:t>
+      </w:r>
+      <w:r>
+        <w:t xml:space="preserve">script from its storage on </w:t>
+      </w:r>
+      <w:hyperlink r:id="rId14" w:history="1">
+        <w:r>
+          <w:rPr>
+            <w:rStyle w:val="Hyperlink"/>
+          </w:rPr>
+          <w:t>GitHub</w:t>
+        </w:r>
+      </w:hyperlink>
+      <w:r>
+        <w:t xml:space="preserve">. Copy script to SQL Server Management Studio </w:t>
+      </w:r>
+      <w:r>
+        <w:t xml:space="preserve">and run it aganst SQL Server instance you are connected to or use multiquery from Registered Servers. </w:t>
+      </w:r>
+      <w:r>
+        <w:t xml:space="preserve">Running script using multi-query is especially benefical when creating procedures on AG replicas, you will avoid unnecesarry clicking when connecting to every replica and running one by one. </w:t>
+      </w:r>
+    </w:p>
+    <w:p>
+      <w:pPr>
+        <w:rPr>
+          <w:sz w:val="22"/>
+        </w:rPr>
+      </w:pPr>
+    </w:p>
+    <w:p>
+      <w:pPr>
+        <w:jc w:val="center"/>
+        <w:rPr>
+          <w:b/>
+          <w:color w:val="FF0000"/>
+          <w:sz w:val="22"/>
+        </w:rPr>
+      </w:pPr>
+      <w:r>
+        <w:rPr>
+          <w:color w:val="FF0000"/>
+          <w:sz w:val="24"/>
+        </w:rPr>
+        <w:t>You can also change script body if there is something that you do not like there, but only by your own responsibility!</w:t>
+      </w:r>
+    </w:p>
+    <w:p>
+      <w:pPr>
+        <w:jc w:val="center"/>
+        <w:rPr>
+          <w:b/>
+          <w:color w:val="FF0000"/>
+          <w:sz w:val="22"/>
+        </w:rPr>
+      </w:pPr>
+    </w:p>
+    <w:p>
+      <w:pPr>
+        <w:jc w:val="both"/>
+      </w:pPr>
+      <w:r>
+        <w:t xml:space="preserve">Deplyment script is doing nothing magical, only creating two stored procedures in master database.Firts it checks if stored procedure already exists and drop and re-create it. </w:t>
+      </w:r>
+      <w:r>
+        <w:rPr>
+          <w:b/>
+          <w:u w:val="single"/>
+        </w:rPr>
+        <w:t>So please be aware of overwriting of your procedure if you have same namming.</w:t>
+      </w:r>
+      <w:r>
+        <w:t xml:space="preserve"> You can also find some important info in script header, reather to read it before running anything against your servers, you should be aware of what you are doing also on non-production servers.</w:t>
+      </w:r>
+    </w:p>
+    <w:p/>
+    <w:p>
+      <w:pPr>
+        <w:pStyle w:val="Heading1"/>
+        <w:rPr>
+          <w:sz w:val="28"/>
+        </w:rPr>
+      </w:pPr>
+      <w:bookmarkStart w:id="3" w:name="_Toc485850535"/>
+      <w:r>
+        <w:rPr>
+          <w:sz w:val="28"/>
+        </w:rPr>
+        <w:t>After deployment</w:t>
+      </w:r>
       <w:bookmarkEnd w:id="3"/>
-      <w:r>
-        <w:rPr>
-          <w:sz w:val="28"/>
-        </w:rPr>
-        <w:t xml:space="preserve"> </w:t>
-      </w:r>
+    </w:p>
+    <w:p>
+      <w:pPr>
+        <w:pStyle w:val="Heading2"/>
+        <w:ind w:left="0"/>
+        <w:rPr>
+          <w:b/>
+        </w:rPr>
+      </w:pPr>
+      <w:bookmarkStart w:id="4" w:name="_Toc485850536"/>
+      <w:r>
+        <w:rPr>
+          <w:b/>
+        </w:rPr>
+        <w:t>Direct</w:t>
+      </w:r>
+      <w:r>
+        <w:rPr>
+          <w:b/>
+        </w:rPr>
+        <w:t xml:space="preserve"> messages &amp;</w:t>
+      </w:r>
+      <w:r>
+        <w:rPr>
+          <w:b/>
+        </w:rPr>
+        <w:t xml:space="preserve"> results</w:t>
+      </w:r>
+      <w:bookmarkEnd w:id="4"/>
+    </w:p>
+    <w:p>
+      <w:pPr>
+        <w:pStyle w:val="BodyText"/>
+        <w:ind w:left="0"/>
+      </w:pPr>
+      <w:r>
+        <w:t>After proper execution you can check messages for detailed steps which have been done over instance and also for possible related error messages.</w:t>
+      </w:r>
+    </w:p>
+    <w:p>
+      <w:pPr>
+        <w:pStyle w:val="BodyText"/>
+        <w:keepNext/>
+        <w:ind w:left="0"/>
+        <w:jc w:val="center"/>
+      </w:pPr>
+      <w:r>
+        <w:drawing>
+          <wp:inline distT="0" distB="0" distL="0" distR="0" wp14:anchorId="0D890D59" wp14:editId="46FB419B">
+            <wp:extent cx="5432425" cy="2280285"/>
+            <wp:effectExtent l="0" t="0" r="0" b="5715"/>
+            <wp:docPr id="12" name="Picture 12"/>
+            <wp:cNvGraphicFramePr>
+              <a:graphicFrameLocks xmlns:a="http://schemas.openxmlformats.org/drawingml/2006/main" noChangeAspect="1"/>
+            </wp:cNvGraphicFramePr>
+            <a:graphic xmlns:a="http://schemas.openxmlformats.org/drawingml/2006/main">
+              <a:graphicData uri="http://schemas.openxmlformats.org/drawingml/2006/picture">
+                <pic:pic xmlns:pic="http://schemas.openxmlformats.org/drawingml/2006/picture">
+                  <pic:nvPicPr>
+                    <pic:cNvPr id="1" name=""/>
+                    <pic:cNvPicPr/>
+                  </pic:nvPicPr>
+                  <pic:blipFill>
+                    <a:blip r:embed="rId15"/>
+                    <a:stretch>
+                      <a:fillRect/>
+                    </a:stretch>
+                  </pic:blipFill>
+                  <pic:spPr>
+                    <a:xfrm>
+                      <a:off x="0" y="0"/>
+                      <a:ext cx="5432425" cy="2280285"/>
+                    </a:xfrm>
+                    <a:prstGeom prst="rect">
+                      <a:avLst/>
+                    </a:prstGeom>
+                  </pic:spPr>
+                </pic:pic>
+              </a:graphicData>
+            </a:graphic>
+          </wp:inline>
+        </w:drawing>
+      </w:r>
+    </w:p>
+    <w:p>
+      <w:pPr>
+        <w:pStyle w:val="Caption"/>
+        <w:jc w:val="center"/>
+      </w:pPr>
+      <w:r>
+        <w:t xml:space="preserve">Figure </w:t>
+      </w:r>
+      <w:r>
+        <w:fldChar w:fldCharType="begin"/>
+      </w:r>
+      <w:r>
+        <w:instrText xml:space="preserve"> SEQ Figure \* ARABIC </w:instrText>
+      </w:r>
+      <w:r>
+        <w:fldChar w:fldCharType="separate"/>
+      </w:r>
+      <w:r>
+        <w:t>5</w:t>
+      </w:r>
+      <w:r>
+        <w:fldChar w:fldCharType="end"/>
+      </w:r>
+      <w:r>
+        <w:t xml:space="preserve"> Script messages</w:t>
+      </w:r>
+    </w:p>
+    <w:p>
+      <w:pPr>
+        <w:pStyle w:val="BodyText"/>
+        <w:ind w:left="0"/>
+        <w:jc w:val="center"/>
+      </w:pPr>
     </w:p>
     <w:p>
       <w:pPr>
         <w:jc w:val="both"/>
       </w:pPr>
+      <w:r>
+        <w:t>And in some cases you may be asked for schedules or you can use it for self-review of schedules for deployed jobs or you can attach to install change etc. there is result table with job names and schedules.</w:t>
+      </w:r>
     </w:p>
     <w:p>
       <w:pPr>
         <w:jc w:val="both"/>
       </w:pPr>
-      <w:r>
-        <w:t xml:space="preserve">Only thing you have to do is to copy script from its official storage on </w:t>
-      </w:r>
-      <w:hyperlink r:id="rId14" w:history="1">
-        <w:r>
-          <w:rPr>
-            <w:rStyle w:val="Hyperlink"/>
-          </w:rPr>
-          <w:t>Google</w:t>
-        </w:r>
-      </w:hyperlink>
-      <w:r>
-        <w:rPr>
-          <w:rStyle w:val="Hyperlink"/>
-        </w:rPr>
-        <w:t xml:space="preserve"> </w:t>
-      </w:r>
-      <w:hyperlink r:id="rId15" w:history="1">
-        <w:r>
-          <w:rPr>
-            <w:rStyle w:val="Hyperlink"/>
-          </w:rPr>
-          <w:t>Drive</w:t>
-        </w:r>
-      </w:hyperlink>
-      <w:r>
-        <w:t>. Copy script to SQL Server Management Studio and set parameters if needed, by default parameters are set as following (all of them are pretty self-commented). You can change them based on environment you are deploying to.</w:t>
-      </w:r>
     </w:p>
     <w:p>
       <w:pPr>
         <w:keepNext/>
-        <w:jc w:val="both"/>
-        <w:rPr>
-          <w:lang w:val="sk-SK" w:eastAsia="sk-SK"/>
-        </w:rPr>
-      </w:pPr>
-    </w:p>
-    <w:p>
-      <w:pPr>
-        <w:keepNext/>
-        <w:jc w:val="both"/>
-      </w:pPr>
-      <w:r>
+        <w:jc w:val="center"/>
+      </w:pPr>
+      <w:r>
+        <w:lastRenderedPageBreak/>
         <w:drawing>
-          <wp:inline distT="0" distB="0" distL="0" distR="0" wp14:anchorId="229CFF42" wp14:editId="6ECAA3B1">
-            <wp:extent cx="5432425" cy="1259205"/>
-            <wp:effectExtent l="0" t="0" r="0" b="0"/>
-            <wp:docPr id="6" name="Picture 6"/>
+          <wp:inline distT="0" distB="0" distL="0" distR="0" wp14:anchorId="52000192" wp14:editId="02CF4EAB">
+            <wp:extent cx="4841875" cy="1496425"/>
+            <wp:effectExtent l="0" t="0" r="0" b="8890"/>
+            <wp:docPr id="13" name="Picture 13"/>
             <wp:cNvGraphicFramePr>
               <a:graphicFrameLocks xmlns:a="http://schemas.openxmlformats.org/drawingml/2006/main" noChangeAspect="1"/>
             </wp:cNvGraphicFramePr>
@@ -1926,7 +2053,7 @@
                   <pic:spPr>
                     <a:xfrm>
                       <a:off x="0" y="0"/>
-                      <a:ext cx="5432425" cy="1259205"/>
+                      <a:ext cx="4847558" cy="1498181"/>
                     </a:xfrm>
                     <a:prstGeom prst="rect">
                       <a:avLst/>
@@ -1957,280 +2084,68 @@
         <w:fldChar w:fldCharType="separate"/>
       </w:r>
       <w:r>
-        <w:t>2</w:t>
+        <w:t>6</w:t>
       </w:r>
       <w:r>
         <w:fldChar w:fldCharType="end"/>
       </w:r>
       <w:r>
-        <w:t xml:space="preserve"> Script parameters</w:t>
-      </w:r>
-    </w:p>
-    <w:p/>
-    <w:p>
-      <w:pPr>
-        <w:rPr>
-          <w:sz w:val="22"/>
-        </w:rPr>
-      </w:pPr>
+        <w:t xml:space="preserve"> Script results</w:t>
+      </w:r>
     </w:p>
     <w:p>
       <w:pPr>
         <w:jc w:val="center"/>
-        <w:rPr>
-          <w:b/>
-          <w:color w:val="FF0000"/>
-          <w:sz w:val="24"/>
-        </w:rPr>
-      </w:pPr>
-      <w:r>
-        <w:rPr>
-          <w:b/>
-          <w:color w:val="FF0000"/>
-          <w:sz w:val="24"/>
-        </w:rPr>
-        <w:t>You can also change script body if there is something that you do not like there, but only by your own responsibility!</w:t>
-      </w:r>
-    </w:p>
-    <w:p>
-      <w:pPr>
-        <w:jc w:val="center"/>
-        <w:rPr>
-          <w:b/>
-          <w:color w:val="FF0000"/>
-          <w:sz w:val="22"/>
-        </w:rPr>
-      </w:pPr>
-    </w:p>
-    <w:p>
-      <w:pPr>
-        <w:jc w:val="center"/>
-        <w:rPr>
-          <w:b/>
-          <w:color w:val="FF0000"/>
-          <w:sz w:val="22"/>
-        </w:rPr>
-      </w:pPr>
-    </w:p>
-    <w:p>
-      <w:r>
-        <w:t xml:space="preserve">You can deploy to single server or to more servers using </w:t>
-      </w:r>
-      <w:r>
-        <w:t>registered</w:t>
-      </w:r>
-      <w:r>
-        <w:t xml:space="preserve"> servers, where script will be executed in parallel on all registered instances (never mind if running on one or more servers).</w:t>
-      </w:r>
-    </w:p>
-    <w:p/>
+      </w:pPr>
+    </w:p>
     <w:p>
       <w:pPr>
         <w:jc w:val="both"/>
-        <w:rPr>
-          <w:b/>
-        </w:rPr>
-      </w:pPr>
-      <w:r>
-        <w:t xml:space="preserve">One important thing is that script is creating delayed schedules for more instance running on same machine. Because of reducing system resources load during run at same time on all instances. You can set delay by parameter </w:t>
-      </w:r>
-      <w:r>
-        <w:rPr>
-          <w:b/>
-        </w:rPr>
-        <w:t>@DelayMinutes</w:t>
-      </w:r>
-      <w:r>
-        <w:t xml:space="preserve">. Then every installed instance is given index based on value in registry key </w:t>
-      </w:r>
-      <w:r>
-        <w:rPr>
-          <w:b/>
-        </w:rPr>
-        <w:t xml:space="preserve">HKEY_LOCAL_MACHINE\SOFTWARE\Microsoft\Microsoft SQL Server </w:t>
-      </w:r>
-      <w:r>
-        <w:t>under value of key name</w:t>
-      </w:r>
-      <w:r>
-        <w:rPr>
-          <w:b/>
-        </w:rPr>
-        <w:t xml:space="preserve"> IntalledInstances</w:t>
-      </w:r>
-      <w:r>
-        <w:rPr>
-          <w:b/>
-        </w:rPr>
-        <w:t>.</w:t>
-      </w:r>
+      </w:pPr>
     </w:p>
     <w:p>
       <w:pPr>
         <w:jc w:val="both"/>
-        <w:rPr>
-          <w:b/>
-        </w:rPr>
       </w:pPr>
     </w:p>
     <w:p>
       <w:pPr>
         <w:jc w:val="both"/>
-        <w:rPr>
-          <w:b/>
-        </w:rPr>
       </w:pPr>
     </w:p>
     <w:p>
       <w:pPr>
         <w:jc w:val="both"/>
-        <w:rPr>
-          <w:b/>
-        </w:rPr>
       </w:pPr>
     </w:p>
     <w:p>
       <w:pPr>
         <w:jc w:val="both"/>
-        <w:rPr>
-          <w:b/>
-        </w:rPr>
       </w:pPr>
     </w:p>
     <w:p>
       <w:pPr>
         <w:jc w:val="both"/>
-        <w:rPr>
-          <w:b/>
-        </w:rPr>
       </w:pPr>
     </w:p>
     <w:p>
       <w:pPr>
         <w:jc w:val="both"/>
-        <w:rPr>
-          <w:b/>
-        </w:rPr>
       </w:pPr>
     </w:p>
     <w:p>
       <w:pPr>
         <w:jc w:val="both"/>
-        <w:rPr>
-          <w:b/>
-        </w:rPr>
       </w:pPr>
     </w:p>
     <w:p>
       <w:pPr>
         <w:jc w:val="both"/>
-        <w:rPr>
-          <w:b/>
-        </w:rPr>
       </w:pPr>
     </w:p>
     <w:p>
       <w:pPr>
         <w:jc w:val="both"/>
-        <w:rPr>
-          <w:b/>
-        </w:rPr>
-      </w:pPr>
-    </w:p>
-    <w:p>
-      <w:pPr>
-        <w:jc w:val="both"/>
-        <w:rPr>
-          <w:b/>
-        </w:rPr>
-      </w:pPr>
-    </w:p>
-    <w:p>
-      <w:pPr>
-        <w:jc w:val="both"/>
-        <w:rPr>
-          <w:b/>
-        </w:rPr>
-      </w:pPr>
-    </w:p>
-    <w:p>
-      <w:pPr>
-        <w:jc w:val="both"/>
-        <w:rPr>
-          <w:b/>
-        </w:rPr>
-      </w:pPr>
-    </w:p>
-    <w:p>
-      <w:pPr>
-        <w:jc w:val="both"/>
-        <w:rPr>
-          <w:b/>
-        </w:rPr>
-      </w:pPr>
-    </w:p>
-    <w:p>
-      <w:pPr>
-        <w:jc w:val="both"/>
-        <w:rPr>
-          <w:b/>
-        </w:rPr>
-      </w:pPr>
-    </w:p>
-    <w:p>
-      <w:pPr>
-        <w:jc w:val="both"/>
-        <w:rPr>
-          <w:b/>
-        </w:rPr>
-      </w:pPr>
-    </w:p>
-    <w:p>
-      <w:pPr>
-        <w:jc w:val="both"/>
-        <w:rPr>
-          <w:b/>
-        </w:rPr>
-      </w:pPr>
-    </w:p>
-    <w:p>
-      <w:pPr>
-        <w:jc w:val="both"/>
-        <w:rPr>
-          <w:b/>
-        </w:rPr>
-      </w:pPr>
-    </w:p>
-    <w:p>
-      <w:pPr>
-        <w:jc w:val="both"/>
-        <w:rPr>
-          <w:b/>
-        </w:rPr>
-      </w:pPr>
-    </w:p>
-    <w:p>
-      <w:pPr>
-        <w:jc w:val="both"/>
-        <w:rPr>
-          <w:b/>
-        </w:rPr>
-      </w:pPr>
-    </w:p>
-    <w:p>
-      <w:pPr>
-        <w:jc w:val="both"/>
-        <w:rPr>
-          <w:b/>
-        </w:rPr>
-      </w:pPr>
-    </w:p>
-    <w:p>
-      <w:pPr>
-        <w:jc w:val="both"/>
-        <w:rPr>
-          <w:b/>
-        </w:rPr>
       </w:pPr>
     </w:p>
     <w:p>
@@ -2241,45 +2156,59 @@
           <w:b/>
         </w:rPr>
       </w:pPr>
-      <w:bookmarkStart w:id="4" w:name="_Toc485850531"/>
       <w:r>
         <w:rPr>
           <w:b/>
         </w:rPr>
-        <w:lastRenderedPageBreak/>
-        <w:t>Running from another script</w:t>
-      </w:r>
-      <w:bookmarkEnd w:id="4"/>
+        <w:t>St</w:t>
+      </w:r>
+      <w:bookmarkStart w:id="5" w:name="_GoBack"/>
+      <w:bookmarkEnd w:id="5"/>
       <w:r>
         <w:rPr>
           <w:b/>
         </w:rPr>
-        <w:tab/>
+        <w:t>ored procedures</w:t>
       </w:r>
     </w:p>
     <w:p>
       <w:pPr>
         <w:pStyle w:val="BodyText"/>
-        <w:ind w:left="0"/>
+      </w:pPr>
+    </w:p>
+    <w:p>
+      <w:pPr>
         <w:jc w:val="both"/>
       </w:pPr>
       <w:r>
-        <w:t>From V1.3 there is support for parametrizing run of the script for executing it from another script (batch, PowerShell…). There need to be possibility to set mentioned parameters for execution from “outside”. Any of the parameters are required for running the script, if no value for parameter given default values from declaration will be used. See below screen for more info about possible parameters</w:t>
-      </w:r>
-    </w:p>
-    <w:p>
-      <w:pPr>
-        <w:pStyle w:val="BodyText"/>
+        <w:t xml:space="preserve">You can also can see tempdb and model database file properties that it was changed if parameter </w:t>
+      </w:r>
+      <w:r>
+        <w:rPr>
+          <w:b/>
+        </w:rPr>
+        <w:t>@OptimizeTempdb</w:t>
+      </w:r>
+      <w:r>
+        <w:t xml:space="preserve"> is set to Y (what means YES). </w:t>
+      </w:r>
+    </w:p>
+    <w:p>
+      <w:pPr>
+        <w:jc w:val="center"/>
+      </w:pPr>
+    </w:p>
+    <w:p>
+      <w:pPr>
         <w:keepNext/>
-        <w:ind w:left="0"/>
         <w:jc w:val="center"/>
       </w:pPr>
       <w:r>
         <w:drawing>
-          <wp:inline distT="0" distB="0" distL="0" distR="0" wp14:anchorId="331B3E66" wp14:editId="1F2A932D">
-            <wp:extent cx="3792585" cy="1666875"/>
+          <wp:inline distT="0" distB="0" distL="0" distR="0" wp14:anchorId="433BA2B5" wp14:editId="78B69BF2">
+            <wp:extent cx="5432425" cy="651510"/>
             <wp:effectExtent l="0" t="0" r="0" b="0"/>
-            <wp:docPr id="11" name="Picture 11"/>
+            <wp:docPr id="14" name="Picture 14"/>
             <wp:cNvGraphicFramePr>
               <a:graphicFrameLocks xmlns:a="http://schemas.openxmlformats.org/drawingml/2006/main" noChangeAspect="1"/>
             </wp:cNvGraphicFramePr>
@@ -2299,7 +2228,7 @@
                   <pic:spPr>
                     <a:xfrm>
                       <a:off x="0" y="0"/>
-                      <a:ext cx="3812548" cy="1675649"/>
+                      <a:ext cx="5432425" cy="651510"/>
                     </a:xfrm>
                     <a:prstGeom prst="rect">
                       <a:avLst/>
@@ -2330,124 +2259,34 @@
         <w:fldChar w:fldCharType="separate"/>
       </w:r>
       <w:r>
-        <w:t>3</w:t>
+        <w:t>7</w:t>
       </w:r>
       <w:r>
         <w:fldChar w:fldCharType="end"/>
       </w:r>
       <w:r>
-        <w:t xml:space="preserve"> Parameters for "outside" execution</w:t>
-      </w:r>
-    </w:p>
-    <w:p>
-      <w:pPr>
-        <w:pStyle w:val="Heading2"/>
-        <w:spacing w:line="480" w:lineRule="auto"/>
-        <w:ind w:left="0"/>
-        <w:rPr>
-          <w:b/>
-        </w:rPr>
-      </w:pPr>
-      <w:bookmarkStart w:id="5" w:name="_Toc485850532"/>
-      <w:r>
-        <w:rPr>
-          <w:b/>
-        </w:rPr>
-        <w:t>Exceptions in environments</w:t>
-      </w:r>
-      <w:bookmarkEnd w:id="5"/>
-      <w:r>
-        <w:rPr>
-          <w:b/>
-        </w:rPr>
-        <w:tab/>
-      </w:r>
-    </w:p>
-    <w:p>
-      <w:pPr>
-        <w:autoSpaceDE w:val="0"/>
-        <w:autoSpaceDN w:val="0"/>
-        <w:adjustRightInd w:val="0"/>
-        <w:spacing w:line="240" w:lineRule="auto"/>
-        <w:rPr>
-          <w:sz w:val="19"/>
-          <w:szCs w:val="19"/>
-        </w:rPr>
-      </w:pPr>
-      <w:r>
-        <w:rPr>
-          <w:b/>
-        </w:rPr>
-        <w:t xml:space="preserve">Parameters: </w:t>
-      </w:r>
-      <w:r>
-        <w:rPr>
-          <w:sz w:val="19"/>
-          <w:szCs w:val="19"/>
-        </w:rPr>
-        <w:t>@SharePointInstance, @BizTalkInstance</w:t>
-      </w:r>
-    </w:p>
-    <w:p>
-      <w:pPr>
-        <w:autoSpaceDE w:val="0"/>
-        <w:autoSpaceDN w:val="0"/>
-        <w:adjustRightInd w:val="0"/>
-        <w:spacing w:line="240" w:lineRule="auto"/>
-        <w:rPr>
-          <w:sz w:val="19"/>
-          <w:szCs w:val="19"/>
-        </w:rPr>
-      </w:pPr>
-    </w:p>
-    <w:p>
-      <w:pPr>
-        <w:autoSpaceDE w:val="0"/>
-        <w:autoSpaceDN w:val="0"/>
-        <w:adjustRightInd w:val="0"/>
-        <w:spacing w:line="240" w:lineRule="auto"/>
-      </w:pPr>
-      <w:r>
-        <w:t>S</w:t>
-      </w:r>
-      <w:r>
-        <w:t>ome application specific SQL environments requires some exception in SQL maintenance, for example BizTalk related SQL databases are handled by backups from BizTalk application. Or SharePoint databases can be handled by 3</w:t>
-      </w:r>
-      <w:r>
-        <w:rPr>
-          <w:vertAlign w:val="superscript"/>
-        </w:rPr>
-        <w:t>rd</w:t>
-      </w:r>
-      <w:r>
-        <w:t xml:space="preserve"> party tool like DocAve. There are prepared switch parameters at the script beginning to modify maintenance accordingly. </w:t>
-      </w:r>
-    </w:p>
-    <w:p>
-      <w:pPr>
-        <w:pStyle w:val="BodyText"/>
-        <w:ind w:left="0"/>
-      </w:pPr>
-      <w:r>
-        <w:t xml:space="preserve">Now there are only two exceptions for mentioned BizTalk and SharePoint </w:t>
-      </w:r>
-      <w:r>
-        <w:t>environments as described below.</w:t>
-      </w:r>
-    </w:p>
-    <w:p>
-      <w:pPr>
-        <w:pStyle w:val="BodyText"/>
+        <w:t xml:space="preserve"> TempDB files optimization</w:t>
+      </w:r>
+      <w:r>
+        <w:t xml:space="preserve"> (3 CPUs)</w:t>
+      </w:r>
+    </w:p>
+    <w:p>
+      <w:pPr>
+        <w:jc w:val="both"/>
+      </w:pPr>
+    </w:p>
+    <w:p>
+      <w:pPr>
         <w:keepNext/>
-        <w:ind w:left="0"/>
         <w:jc w:val="center"/>
       </w:pPr>
       <w:r>
         <w:drawing>
-          <wp:inline distT="0" distB="0" distL="0" distR="0" wp14:anchorId="28E42FAE" wp14:editId="30437619">
-            <wp:extent cx="5175250" cy="238951"/>
+          <wp:inline distT="0" distB="0" distL="0" distR="0" wp14:anchorId="0347388C" wp14:editId="7A92DFE3">
+            <wp:extent cx="5432425" cy="410210"/>
             <wp:effectExtent l="0" t="0" r="0" b="8890"/>
-            <wp:docPr id="5" name="Picture 5"/>
+            <wp:docPr id="17" name="Picture 17"/>
             <wp:cNvGraphicFramePr>
               <a:graphicFrameLocks xmlns:a="http://schemas.openxmlformats.org/drawingml/2006/main" noChangeAspect="1"/>
             </wp:cNvGraphicFramePr>
@@ -2467,1104 +2306,6 @@
                   <pic:spPr>
                     <a:xfrm>
                       <a:off x="0" y="0"/>
-                      <a:ext cx="5215003" cy="240786"/>
-                    </a:xfrm>
-                    <a:prstGeom prst="rect">
-                      <a:avLst/>
-                    </a:prstGeom>
-                  </pic:spPr>
-                </pic:pic>
-              </a:graphicData>
-            </a:graphic>
-          </wp:inline>
-        </w:drawing>
-      </w:r>
-    </w:p>
-    <w:p>
-      <w:pPr>
-        <w:pStyle w:val="Caption"/>
-        <w:jc w:val="center"/>
-      </w:pPr>
-      <w:r>
-        <w:t xml:space="preserve">Figure </w:t>
-      </w:r>
-      <w:r>
-        <w:fldChar w:fldCharType="begin"/>
-      </w:r>
-      <w:r>
-        <w:instrText xml:space="preserve"> SEQ Figure \* ARABIC </w:instrText>
-      </w:r>
-      <w:r>
-        <w:fldChar w:fldCharType="separate"/>
-      </w:r>
-      <w:r>
-        <w:t>4</w:t>
-      </w:r>
-      <w:r>
-        <w:fldChar w:fldCharType="end"/>
-      </w:r>
-      <w:r>
-        <w:t xml:space="preserve"> Environment exception flags</w:t>
-      </w:r>
-    </w:p>
-    <w:p/>
-    <w:p>
-      <w:r>
-        <w:t xml:space="preserve">If instance is marked as </w:t>
-      </w:r>
-      <w:r>
-        <w:rPr>
-          <w:b/>
-        </w:rPr>
-        <w:t xml:space="preserve">@SharePointInstance </w:t>
-      </w:r>
-      <w:r>
-        <w:t>then only system databases are handled by this maintenance solution. User databases are handled by DocAve in this situation.</w:t>
-      </w:r>
-    </w:p>
-    <w:p/>
-    <w:p>
-      <w:r>
-        <w:t xml:space="preserve">If instance is marked as </w:t>
-      </w:r>
-      <w:r>
-        <w:rPr>
-          <w:b/>
-        </w:rPr>
-        <w:t xml:space="preserve">@BizTalkInstance </w:t>
-      </w:r>
-      <w:r>
-        <w:t xml:space="preserve">then exceptions for standard BizTalk databases are included in backup step of user databases. Then parameter in script is set as following </w:t>
-      </w:r>
-    </w:p>
-    <w:p/>
-    <w:p>
-      <w:pPr>
-        <w:rPr>
-          <w:i/>
-          <w:color w:val="808080" w:themeColor="background1" w:themeShade="80"/>
-        </w:rPr>
-      </w:pPr>
-      <w:r>
-        <w:rPr>
-          <w:i/>
-          <w:color w:val="808080" w:themeColor="background1" w:themeShade="80"/>
-        </w:rPr>
-        <w:t>@Databases = 'USER_DATABASES, -BAMPrimaryImport%, -BAMAlertsApplication%, -BAMAlertsNSMain%, -BizTalkDTADb%, -BizTalkMgmtDb%, -BizTalkMsgBoxDb%, -BizTalkRuleEngineDb%, -SSODB%, -BAMStarSchema%, -BAMAnalysis%, -BAMArchive%, -BizTalkAnalysisDb%'</w:t>
-      </w:r>
-    </w:p>
-    <w:p>
-      <w:pPr>
-        <w:rPr>
-          <w:i/>
-          <w:color w:val="808080" w:themeColor="background1" w:themeShade="80"/>
-        </w:rPr>
-      </w:pPr>
-    </w:p>
-    <w:p>
-      <w:pPr>
-        <w:rPr>
-          <w:rStyle w:val="Hyperlink"/>
-        </w:rPr>
-      </w:pPr>
-      <w:r>
-        <w:t xml:space="preserve">This exclusion is done based on official BizTalk documentation </w:t>
-      </w:r>
-      <w:hyperlink r:id="rId19" w:history="1">
-        <w:r>
-          <w:rPr>
-            <w:rStyle w:val="Hyperlink"/>
-          </w:rPr>
-          <w:t>https://msdn.microsoft.com/en-us/library/aa578342.aspx</w:t>
-        </w:r>
-      </w:hyperlink>
-    </w:p>
-    <w:p/>
-    <w:p>
-      <w:pPr>
-        <w:pStyle w:val="Heading2"/>
-        <w:spacing w:line="480" w:lineRule="auto"/>
-        <w:ind w:left="0"/>
-        <w:rPr>
-          <w:b/>
-        </w:rPr>
-      </w:pPr>
-      <w:bookmarkStart w:id="6" w:name="_Toc485850533"/>
-      <w:r>
-        <w:rPr>
-          <w:b/>
-        </w:rPr>
-        <w:lastRenderedPageBreak/>
-        <w:t>O</w:t>
-      </w:r>
-      <w:r>
-        <w:rPr>
-          <w:b/>
-        </w:rPr>
-        <w:t>ptimize</w:t>
-      </w:r>
-      <w:r>
-        <w:rPr>
-          <w:b/>
-        </w:rPr>
-        <w:t xml:space="preserve"> T</w:t>
-      </w:r>
-      <w:r>
-        <w:rPr>
-          <w:b/>
-        </w:rPr>
-        <w:t>em</w:t>
-      </w:r>
-      <w:r>
-        <w:rPr>
-          <w:b/>
-        </w:rPr>
-        <w:t>pDB</w:t>
-      </w:r>
-      <w:bookmarkEnd w:id="6"/>
-    </w:p>
-    <w:p>
-      <w:pPr>
-        <w:autoSpaceDE w:val="0"/>
-        <w:autoSpaceDN w:val="0"/>
-        <w:adjustRightInd w:val="0"/>
-        <w:spacing w:line="360" w:lineRule="auto"/>
-        <w:rPr>
-          <w:b/>
-        </w:rPr>
-      </w:pPr>
-      <w:r>
-        <w:rPr>
-          <w:b/>
-        </w:rPr>
-        <w:t xml:space="preserve">Parameters: </w:t>
-      </w:r>
-      <w:r>
-        <w:rPr>
-          <w:sz w:val="19"/>
-          <w:szCs w:val="19"/>
-        </w:rPr>
-        <w:t>@OptimizeTempdb</w:t>
-      </w:r>
-    </w:p>
-    <w:p>
-      <w:pPr>
-        <w:jc w:val="both"/>
-      </w:pPr>
-      <w:r>
-        <w:t>There are some optimization recommendations regarding TempDB performance. Based on MS best practices following TempDB configurations should be followed for optimal performance of TempDB database:</w:t>
-      </w:r>
-    </w:p>
-    <w:p>
-      <w:pPr>
-        <w:pStyle w:val="ListParagraph"/>
-        <w:numPr>
-          <w:ilvl w:val="0"/>
-          <w:numId w:val="28"/>
-        </w:numPr>
-        <w:jc w:val="both"/>
-      </w:pPr>
-      <w:r>
-        <w:t>database files should be stored on separate disk drives to provide exclusive IO operations just for communication with this database on disk drives (this is not object of maintenance solution and should be done by design of environment)</w:t>
-      </w:r>
-    </w:p>
-    <w:p>
-      <w:pPr>
-        <w:pStyle w:val="ListParagraph"/>
-        <w:numPr>
-          <w:ilvl w:val="0"/>
-          <w:numId w:val="28"/>
-        </w:numPr>
-        <w:jc w:val="both"/>
-      </w:pPr>
-      <w:r>
-        <w:t>database files should be divided into number of files equally to count of logical processors but maximally up to 8, then advantages of parallel accessing become disadvantage because of internal management of SQL engine</w:t>
-      </w:r>
-    </w:p>
-    <w:p>
-      <w:pPr>
-        <w:pStyle w:val="ListParagraph"/>
-        <w:numPr>
-          <w:ilvl w:val="0"/>
-          <w:numId w:val="28"/>
-        </w:numPr>
-        <w:jc w:val="both"/>
-      </w:pPr>
-      <w:r>
-        <w:t xml:space="preserve">database auto growth and initial size should be the same on all files mentioned in previous step. We have chosen following values for our standard. Initial size is set to </w:t>
-      </w:r>
-      <w:r>
-        <w:rPr>
-          <w:b/>
-        </w:rPr>
-        <w:t>512</w:t>
-      </w:r>
-      <w:r>
-        <w:rPr>
-          <w:b/>
-        </w:rPr>
-        <w:t xml:space="preserve"> </w:t>
-      </w:r>
-      <w:r>
-        <w:rPr>
-          <w:b/>
-        </w:rPr>
-        <w:t xml:space="preserve">MB </w:t>
-      </w:r>
-      <w:r>
-        <w:t xml:space="preserve"> and file growth is set to </w:t>
-      </w:r>
-      <w:r>
-        <w:rPr>
-          <w:b/>
-        </w:rPr>
-        <w:t>256</w:t>
-      </w:r>
-      <w:r>
-        <w:rPr>
-          <w:b/>
-        </w:rPr>
-        <w:t xml:space="preserve"> </w:t>
-      </w:r>
-      <w:r>
-        <w:rPr>
-          <w:b/>
-        </w:rPr>
-        <w:t xml:space="preserve">MB </w:t>
-      </w:r>
-      <w:r>
-        <w:t>which are agreed values not causing any overload when performing auto growth of files and similar issues</w:t>
-      </w:r>
-    </w:p>
-    <w:p>
-      <w:pPr>
-        <w:pStyle w:val="ListParagraph"/>
-        <w:jc w:val="both"/>
-      </w:pPr>
-      <w:r>
-        <w:t>.</w:t>
-      </w:r>
-    </w:p>
-    <w:p>
-      <w:pPr>
-        <w:jc w:val="both"/>
-      </w:pPr>
-      <w:r>
-        <w:t xml:space="preserve">More info about TempDB optimization can be found on official MS web pages </w:t>
-      </w:r>
-      <w:hyperlink r:id="rId20" w:history="1">
-        <w:r>
-          <w:rPr>
-            <w:rStyle w:val="Hyperlink"/>
-          </w:rPr>
-          <w:t>https://msdn.microsoft.com/en-us/library/ms190768.aspx</w:t>
-        </w:r>
-      </w:hyperlink>
-      <w:r>
-        <w:t>.</w:t>
-      </w:r>
-    </w:p>
-    <w:p>
-      <w:pPr>
-        <w:pStyle w:val="Heading2"/>
-        <w:spacing w:line="480" w:lineRule="auto"/>
-        <w:ind w:left="0"/>
-        <w:rPr>
-          <w:b/>
-        </w:rPr>
-      </w:pPr>
-      <w:bookmarkStart w:id="7" w:name="_Toc485850534"/>
-      <w:r>
-        <w:rPr>
-          <w:b/>
-        </w:rPr>
-        <w:t>Optimize model settings</w:t>
-      </w:r>
-      <w:bookmarkEnd w:id="7"/>
-    </w:p>
-    <w:p>
-      <w:r>
-        <w:t xml:space="preserve">The </w:t>
-      </w:r>
-      <w:r>
-        <w:rPr>
-          <w:rStyle w:val="Strong"/>
-        </w:rPr>
-        <w:t>model</w:t>
-      </w:r>
-      <w:r>
-        <w:t xml:space="preserve"> database is used as the template for all databases created on an instance of SQL Server. Because </w:t>
-      </w:r>
-      <w:r>
-        <w:rPr>
-          <w:rStyle w:val="Strong"/>
-        </w:rPr>
-        <w:t>tempdb</w:t>
-      </w:r>
-      <w:r>
-        <w:t xml:space="preserve"> is created every time SQL Server is started, the </w:t>
-      </w:r>
-      <w:r>
-        <w:rPr>
-          <w:rStyle w:val="Strong"/>
-        </w:rPr>
-        <w:t>model</w:t>
-      </w:r>
-      <w:r>
-        <w:t xml:space="preserve"> database must always exist on a SQL Server system. The entire contents of the </w:t>
-      </w:r>
-      <w:r>
-        <w:rPr>
-          <w:rStyle w:val="Strong"/>
-        </w:rPr>
-        <w:t>model</w:t>
-      </w:r>
-      <w:r>
-        <w:t xml:space="preserve"> database, including database options, are copied to the new database. Some of the settings of </w:t>
-      </w:r>
-      <w:r>
-        <w:rPr>
-          <w:rStyle w:val="Strong"/>
-        </w:rPr>
-        <w:t>model</w:t>
-      </w:r>
-      <w:r>
-        <w:t xml:space="preserve"> are also used for creating a new </w:t>
-      </w:r>
-      <w:r>
-        <w:rPr>
-          <w:rStyle w:val="Strong"/>
-        </w:rPr>
-        <w:t>tempdb</w:t>
-      </w:r>
-      <w:r>
-        <w:t xml:space="preserve"> during start up, so the </w:t>
-      </w:r>
-      <w:r>
-        <w:rPr>
-          <w:rStyle w:val="Strong"/>
-        </w:rPr>
-        <w:t>model</w:t>
-      </w:r>
-      <w:r>
-        <w:t xml:space="preserve"> database must always exist on a SQL Server system.</w:t>
-      </w:r>
-    </w:p>
-    <w:p/>
-    <w:p>
-      <w:pPr>
-        <w:rPr>
-          <w:b/>
-        </w:rPr>
-      </w:pPr>
-      <w:r>
-        <w:t>We are changing model database configuration to more efficient and optimal values in our standardized solution. We are changing initial file size and file growth attributes of this database from default values to agreed values providing some performance improvements on newly created databases with default configuration in comparison to default values set after installation of SQL Server instance. Values change described in table below.</w:t>
-      </w:r>
-      <w:r>
-        <w:rPr>
-          <w:b/>
-        </w:rPr>
-        <w:tab/>
-      </w:r>
-    </w:p>
-    <w:p>
-      <w:pPr>
-        <w:pStyle w:val="BodyText"/>
-      </w:pPr>
-    </w:p>
-    <w:tbl>
-      <w:tblPr>
-        <w:tblStyle w:val="TableGrid"/>
-        <w:tblW w:w="0" w:type="auto"/>
-        <w:tblLook w:val="04A0" w:firstRow="1" w:lastRow="0" w:firstColumn="1" w:lastColumn="0" w:noHBand="0" w:noVBand="1"/>
-      </w:tblPr>
-      <w:tblGrid>
-        <w:gridCol w:w="2901"/>
-        <w:gridCol w:w="2679"/>
-        <w:gridCol w:w="2965"/>
-      </w:tblGrid>
-      <w:tr>
-        <w:tc>
-          <w:tcPr>
-            <w:tcW w:w="2901" w:type="dxa"/>
-          </w:tcPr>
-          <w:p>
-            <w:pPr>
-              <w:pStyle w:val="NormalSmall"/>
-              <w:rPr>
-                <w:b/>
-              </w:rPr>
-            </w:pPr>
-            <w:r>
-              <w:rPr>
-                <w:b/>
-              </w:rPr>
-              <w:t>Attribute</w:t>
-            </w:r>
-          </w:p>
-        </w:tc>
-        <w:tc>
-          <w:tcPr>
-            <w:tcW w:w="2679" w:type="dxa"/>
-          </w:tcPr>
-          <w:p>
-            <w:pPr>
-              <w:pStyle w:val="NormalSmall"/>
-              <w:rPr>
-                <w:b/>
-              </w:rPr>
-            </w:pPr>
-            <w:r>
-              <w:rPr>
-                <w:b/>
-              </w:rPr>
-              <w:t>Default value</w:t>
-            </w:r>
-          </w:p>
-        </w:tc>
-        <w:tc>
-          <w:tcPr>
-            <w:tcW w:w="2965" w:type="dxa"/>
-          </w:tcPr>
-          <w:p>
-            <w:pPr>
-              <w:pStyle w:val="NormalSmall"/>
-              <w:rPr>
-                <w:b/>
-              </w:rPr>
-            </w:pPr>
-            <w:r>
-              <w:rPr>
-                <w:b/>
-              </w:rPr>
-              <w:t>Changed value</w:t>
-            </w:r>
-          </w:p>
-        </w:tc>
-      </w:tr>
-      <w:tr>
-        <w:tc>
-          <w:tcPr>
-            <w:tcW w:w="2901" w:type="dxa"/>
-          </w:tcPr>
-          <w:p>
-            <w:pPr>
-              <w:pStyle w:val="NormalSmall"/>
-            </w:pPr>
-            <w:r>
-              <w:t>Autogrowth for data file</w:t>
-            </w:r>
-          </w:p>
-        </w:tc>
-        <w:tc>
-          <w:tcPr>
-            <w:tcW w:w="2679" w:type="dxa"/>
-          </w:tcPr>
-          <w:p>
-            <w:pPr>
-              <w:pStyle w:val="NormalSmall"/>
-            </w:pPr>
-            <w:r>
-              <w:t>By 1 MB,  Unlimited</w:t>
-            </w:r>
-          </w:p>
-        </w:tc>
-        <w:tc>
-          <w:tcPr>
-            <w:tcW w:w="2965" w:type="dxa"/>
-          </w:tcPr>
-          <w:p>
-            <w:pPr>
-              <w:pStyle w:val="NormalSmall"/>
-            </w:pPr>
-            <w:r>
-              <w:t>By 128 MB,  Unlimited</w:t>
-            </w:r>
-          </w:p>
-        </w:tc>
-      </w:tr>
-      <w:tr>
-        <w:tc>
-          <w:tcPr>
-            <w:tcW w:w="2901" w:type="dxa"/>
-          </w:tcPr>
-          <w:p>
-            <w:pPr>
-              <w:pStyle w:val="NormalSmall"/>
-            </w:pPr>
-            <w:r>
-              <w:t>Autogrowth for log file</w:t>
-            </w:r>
-          </w:p>
-        </w:tc>
-        <w:tc>
-          <w:tcPr>
-            <w:tcW w:w="2679" w:type="dxa"/>
-          </w:tcPr>
-          <w:p>
-            <w:pPr>
-              <w:pStyle w:val="NormalSmall"/>
-            </w:pPr>
-            <w:r>
-              <w:t>By 10 percent, Unlimited</w:t>
-            </w:r>
-          </w:p>
-        </w:tc>
-        <w:tc>
-          <w:tcPr>
-            <w:tcW w:w="2965" w:type="dxa"/>
-          </w:tcPr>
-          <w:p>
-            <w:pPr>
-              <w:pStyle w:val="NormalSmall"/>
-            </w:pPr>
-            <w:r>
-              <w:t>By 64 MB,  Unlimited</w:t>
-            </w:r>
-          </w:p>
-        </w:tc>
-      </w:tr>
-      <w:tr>
-        <w:tc>
-          <w:tcPr>
-            <w:tcW w:w="2901" w:type="dxa"/>
-          </w:tcPr>
-          <w:p>
-            <w:pPr>
-              <w:pStyle w:val="NormalSmall"/>
-            </w:pPr>
-            <w:r>
-              <w:t>Initial size for data file</w:t>
-            </w:r>
-          </w:p>
-        </w:tc>
-        <w:tc>
-          <w:tcPr>
-            <w:tcW w:w="2679" w:type="dxa"/>
-          </w:tcPr>
-          <w:p>
-            <w:pPr>
-              <w:pStyle w:val="NormalSmall"/>
-            </w:pPr>
-            <w:r>
-              <w:t>5 MB</w:t>
-            </w:r>
-          </w:p>
-        </w:tc>
-        <w:tc>
-          <w:tcPr>
-            <w:tcW w:w="2965" w:type="dxa"/>
-          </w:tcPr>
-          <w:p>
-            <w:pPr>
-              <w:pStyle w:val="NormalSmall"/>
-            </w:pPr>
-            <w:r>
-              <w:t>128 MB</w:t>
-            </w:r>
-          </w:p>
-        </w:tc>
-      </w:tr>
-      <w:tr>
-        <w:tc>
-          <w:tcPr>
-            <w:tcW w:w="2901" w:type="dxa"/>
-          </w:tcPr>
-          <w:p>
-            <w:pPr>
-              <w:pStyle w:val="NormalSmall"/>
-            </w:pPr>
-            <w:r>
-              <w:t>Initial size for log file</w:t>
-            </w:r>
-          </w:p>
-        </w:tc>
-        <w:tc>
-          <w:tcPr>
-            <w:tcW w:w="2679" w:type="dxa"/>
-          </w:tcPr>
-          <w:p>
-            <w:pPr>
-              <w:pStyle w:val="NormalSmall"/>
-            </w:pPr>
-            <w:r>
-              <w:t>2 MB</w:t>
-            </w:r>
-          </w:p>
-        </w:tc>
-        <w:tc>
-          <w:tcPr>
-            <w:tcW w:w="2965" w:type="dxa"/>
-          </w:tcPr>
-          <w:p>
-            <w:pPr>
-              <w:pStyle w:val="NormalSmall"/>
-              <w:keepNext/>
-            </w:pPr>
-            <w:r>
-              <w:t>64 MB</w:t>
-            </w:r>
-          </w:p>
-        </w:tc>
-      </w:tr>
-    </w:tbl>
-    <w:p>
-      <w:pPr>
-        <w:pStyle w:val="Caption"/>
-        <w:jc w:val="center"/>
-      </w:pPr>
-      <w:r>
-        <w:t>Table model configuration</w:t>
-      </w:r>
-    </w:p>
-    <w:p>
-      <w:pPr>
-        <w:rPr>
-          <w:b/>
-        </w:rPr>
-      </w:pPr>
-      <w:r>
-        <w:t xml:space="preserve">For more info about model database see official MSDN article </w:t>
-      </w:r>
-      <w:hyperlink r:id="rId21" w:history="1">
-        <w:r>
-          <w:rPr>
-            <w:rStyle w:val="Hyperlink"/>
-          </w:rPr>
-          <w:t>https://msdn.microsoft.com/en-us/library/ms186388.aspx</w:t>
-        </w:r>
-      </w:hyperlink>
-      <w:r>
-        <w:t>.</w:t>
-      </w:r>
-      <w:r>
-        <w:rPr>
-          <w:b/>
-        </w:rPr>
-        <w:tab/>
-      </w:r>
-    </w:p>
-    <w:p>
-      <w:pPr>
-        <w:rPr>
-          <w:b/>
-        </w:rPr>
-      </w:pPr>
-    </w:p>
-    <w:p/>
-    <w:p>
-      <w:pPr>
-        <w:pStyle w:val="Heading1"/>
-        <w:rPr>
-          <w:sz w:val="28"/>
-        </w:rPr>
-      </w:pPr>
-      <w:bookmarkStart w:id="8" w:name="_Toc485850535"/>
-      <w:r>
-        <w:rPr>
-          <w:sz w:val="28"/>
-        </w:rPr>
-        <w:lastRenderedPageBreak/>
-        <w:t>After deployment</w:t>
-      </w:r>
-      <w:bookmarkEnd w:id="8"/>
-    </w:p>
-    <w:p>
-      <w:pPr>
-        <w:pStyle w:val="Heading2"/>
-        <w:ind w:left="0"/>
-        <w:rPr>
-          <w:b/>
-        </w:rPr>
-      </w:pPr>
-      <w:bookmarkStart w:id="9" w:name="_Toc485850536"/>
-      <w:r>
-        <w:rPr>
-          <w:b/>
-        </w:rPr>
-        <w:t>Direct results</w:t>
-      </w:r>
-      <w:bookmarkEnd w:id="9"/>
-    </w:p>
-    <w:p>
-      <w:pPr>
-        <w:pStyle w:val="BodyText"/>
-        <w:ind w:left="0"/>
-      </w:pPr>
-      <w:r>
-        <w:t>After proper execution you can check messages for detailed steps which have been done over instance and also for possible related error messages.</w:t>
-      </w:r>
-    </w:p>
-    <w:p>
-      <w:pPr>
-        <w:pStyle w:val="BodyText"/>
-        <w:keepNext/>
-        <w:ind w:left="0"/>
-        <w:jc w:val="center"/>
-      </w:pPr>
-      <w:r>
-        <w:drawing>
-          <wp:inline distT="0" distB="0" distL="0" distR="0" wp14:anchorId="0D890D59" wp14:editId="46FB419B">
-            <wp:extent cx="5432425" cy="2280285"/>
-            <wp:effectExtent l="0" t="0" r="0" b="5715"/>
-            <wp:docPr id="12" name="Picture 12"/>
-            <wp:cNvGraphicFramePr>
-              <a:graphicFrameLocks xmlns:a="http://schemas.openxmlformats.org/drawingml/2006/main" noChangeAspect="1"/>
-            </wp:cNvGraphicFramePr>
-            <a:graphic xmlns:a="http://schemas.openxmlformats.org/drawingml/2006/main">
-              <a:graphicData uri="http://schemas.openxmlformats.org/drawingml/2006/picture">
-                <pic:pic xmlns:pic="http://schemas.openxmlformats.org/drawingml/2006/picture">
-                  <pic:nvPicPr>
-                    <pic:cNvPr id="1" name=""/>
-                    <pic:cNvPicPr/>
-                  </pic:nvPicPr>
-                  <pic:blipFill>
-                    <a:blip r:embed="rId22"/>
-                    <a:stretch>
-                      <a:fillRect/>
-                    </a:stretch>
-                  </pic:blipFill>
-                  <pic:spPr>
-                    <a:xfrm>
-                      <a:off x="0" y="0"/>
-                      <a:ext cx="5432425" cy="2280285"/>
-                    </a:xfrm>
-                    <a:prstGeom prst="rect">
-                      <a:avLst/>
-                    </a:prstGeom>
-                  </pic:spPr>
-                </pic:pic>
-              </a:graphicData>
-            </a:graphic>
-          </wp:inline>
-        </w:drawing>
-      </w:r>
-    </w:p>
-    <w:p>
-      <w:pPr>
-        <w:pStyle w:val="Caption"/>
-        <w:jc w:val="center"/>
-      </w:pPr>
-      <w:r>
-        <w:t xml:space="preserve">Figure </w:t>
-      </w:r>
-      <w:r>
-        <w:fldChar w:fldCharType="begin"/>
-      </w:r>
-      <w:r>
-        <w:instrText xml:space="preserve"> SEQ Figure \* ARABIC </w:instrText>
-      </w:r>
-      <w:r>
-        <w:fldChar w:fldCharType="separate"/>
-      </w:r>
-      <w:r>
-        <w:t>5</w:t>
-      </w:r>
-      <w:r>
-        <w:fldChar w:fldCharType="end"/>
-      </w:r>
-      <w:r>
-        <w:t xml:space="preserve"> Script messages</w:t>
-      </w:r>
-    </w:p>
-    <w:p>
-      <w:pPr>
-        <w:pStyle w:val="BodyText"/>
-        <w:ind w:left="0"/>
-        <w:jc w:val="center"/>
-      </w:pPr>
-    </w:p>
-    <w:p>
-      <w:pPr>
-        <w:jc w:val="both"/>
-      </w:pPr>
-      <w:r>
-        <w:t>And in some cases you may be asked for schedules or you can use it for self-review of schedules for deployed jobs or you can attach to install change etc. there is result table with job names and schedules.</w:t>
-      </w:r>
-    </w:p>
-    <w:p>
-      <w:pPr>
-        <w:jc w:val="both"/>
-      </w:pPr>
-    </w:p>
-    <w:p>
-      <w:pPr>
-        <w:keepNext/>
-        <w:jc w:val="center"/>
-      </w:pPr>
-      <w:r>
-        <w:drawing>
-          <wp:inline distT="0" distB="0" distL="0" distR="0" wp14:anchorId="52000192" wp14:editId="02CF4EAB">
-            <wp:extent cx="4841875" cy="1496425"/>
-            <wp:effectExtent l="0" t="0" r="0" b="8890"/>
-            <wp:docPr id="13" name="Picture 13"/>
-            <wp:cNvGraphicFramePr>
-              <a:graphicFrameLocks xmlns:a="http://schemas.openxmlformats.org/drawingml/2006/main" noChangeAspect="1"/>
-            </wp:cNvGraphicFramePr>
-            <a:graphic xmlns:a="http://schemas.openxmlformats.org/drawingml/2006/main">
-              <a:graphicData uri="http://schemas.openxmlformats.org/drawingml/2006/picture">
-                <pic:pic xmlns:pic="http://schemas.openxmlformats.org/drawingml/2006/picture">
-                  <pic:nvPicPr>
-                    <pic:cNvPr id="1" name=""/>
-                    <pic:cNvPicPr/>
-                  </pic:nvPicPr>
-                  <pic:blipFill>
-                    <a:blip r:embed="rId23"/>
-                    <a:stretch>
-                      <a:fillRect/>
-                    </a:stretch>
-                  </pic:blipFill>
-                  <pic:spPr>
-                    <a:xfrm>
-                      <a:off x="0" y="0"/>
-                      <a:ext cx="4847558" cy="1498181"/>
-                    </a:xfrm>
-                    <a:prstGeom prst="rect">
-                      <a:avLst/>
-                    </a:prstGeom>
-                  </pic:spPr>
-                </pic:pic>
-              </a:graphicData>
-            </a:graphic>
-          </wp:inline>
-        </w:drawing>
-      </w:r>
-    </w:p>
-    <w:p>
-      <w:pPr>
-        <w:pStyle w:val="Caption"/>
-        <w:jc w:val="center"/>
-      </w:pPr>
-      <w:r>
-        <w:t xml:space="preserve">Figure </w:t>
-      </w:r>
-      <w:r>
-        <w:fldChar w:fldCharType="begin"/>
-      </w:r>
-      <w:r>
-        <w:instrText xml:space="preserve"> SEQ Figure \* ARABIC </w:instrText>
-      </w:r>
-      <w:r>
-        <w:fldChar w:fldCharType="separate"/>
-      </w:r>
-      <w:r>
-        <w:t>6</w:t>
-      </w:r>
-      <w:r>
-        <w:fldChar w:fldCharType="end"/>
-      </w:r>
-      <w:r>
-        <w:t xml:space="preserve"> Script results</w:t>
-      </w:r>
-    </w:p>
-    <w:p>
-      <w:pPr>
-        <w:jc w:val="center"/>
-      </w:pPr>
-    </w:p>
-    <w:p>
-      <w:pPr>
-        <w:jc w:val="both"/>
-      </w:pPr>
-    </w:p>
-    <w:p>
-      <w:pPr>
-        <w:jc w:val="both"/>
-      </w:pPr>
-    </w:p>
-    <w:p>
-      <w:pPr>
-        <w:jc w:val="both"/>
-      </w:pPr>
-    </w:p>
-    <w:p>
-      <w:pPr>
-        <w:jc w:val="both"/>
-      </w:pPr>
-    </w:p>
-    <w:p>
-      <w:pPr>
-        <w:jc w:val="both"/>
-      </w:pPr>
-    </w:p>
-    <w:p>
-      <w:pPr>
-        <w:jc w:val="both"/>
-      </w:pPr>
-    </w:p>
-    <w:p>
-      <w:pPr>
-        <w:jc w:val="both"/>
-      </w:pPr>
-    </w:p>
-    <w:p>
-      <w:pPr>
-        <w:jc w:val="both"/>
-      </w:pPr>
-    </w:p>
-    <w:p>
-      <w:pPr>
-        <w:jc w:val="both"/>
-      </w:pPr>
-    </w:p>
-    <w:p>
-      <w:pPr>
-        <w:jc w:val="both"/>
-      </w:pPr>
-    </w:p>
-    <w:p>
-      <w:pPr>
-        <w:pStyle w:val="Heading2"/>
-        <w:ind w:left="0"/>
-        <w:rPr>
-          <w:b/>
-        </w:rPr>
-      </w:pPr>
-      <w:bookmarkStart w:id="10" w:name="_Toc485850537"/>
-      <w:r>
-        <w:rPr>
-          <w:b/>
-        </w:rPr>
-        <w:lastRenderedPageBreak/>
-        <w:t>System databases</w:t>
-      </w:r>
-      <w:bookmarkEnd w:id="10"/>
-    </w:p>
-    <w:p>
-      <w:pPr>
-        <w:pStyle w:val="BodyText"/>
-      </w:pPr>
-    </w:p>
-    <w:p>
-      <w:pPr>
-        <w:jc w:val="both"/>
-      </w:pPr>
-      <w:r>
-        <w:t xml:space="preserve">You can also can see tempdb and model database file properties that it was changed if parameter </w:t>
-      </w:r>
-      <w:r>
-        <w:rPr>
-          <w:b/>
-        </w:rPr>
-        <w:t>@OptimizeTempdb</w:t>
-      </w:r>
-      <w:r>
-        <w:t xml:space="preserve"> is set to Y (what means YES). </w:t>
-      </w:r>
-    </w:p>
-    <w:p>
-      <w:pPr>
-        <w:jc w:val="center"/>
-      </w:pPr>
-    </w:p>
-    <w:p>
-      <w:pPr>
-        <w:keepNext/>
-        <w:jc w:val="center"/>
-      </w:pPr>
-      <w:r>
-        <w:drawing>
-          <wp:inline distT="0" distB="0" distL="0" distR="0" wp14:anchorId="433BA2B5" wp14:editId="78B69BF2">
-            <wp:extent cx="5432425" cy="651510"/>
-            <wp:effectExtent l="0" t="0" r="0" b="0"/>
-            <wp:docPr id="14" name="Picture 14"/>
-            <wp:cNvGraphicFramePr>
-              <a:graphicFrameLocks xmlns:a="http://schemas.openxmlformats.org/drawingml/2006/main" noChangeAspect="1"/>
-            </wp:cNvGraphicFramePr>
-            <a:graphic xmlns:a="http://schemas.openxmlformats.org/drawingml/2006/main">
-              <a:graphicData uri="http://schemas.openxmlformats.org/drawingml/2006/picture">
-                <pic:pic xmlns:pic="http://schemas.openxmlformats.org/drawingml/2006/picture">
-                  <pic:nvPicPr>
-                    <pic:cNvPr id="1" name=""/>
-                    <pic:cNvPicPr/>
-                  </pic:nvPicPr>
-                  <pic:blipFill>
-                    <a:blip r:embed="rId24"/>
-                    <a:stretch>
-                      <a:fillRect/>
-                    </a:stretch>
-                  </pic:blipFill>
-                  <pic:spPr>
-                    <a:xfrm>
-                      <a:off x="0" y="0"/>
-                      <a:ext cx="5432425" cy="651510"/>
-                    </a:xfrm>
-                    <a:prstGeom prst="rect">
-                      <a:avLst/>
-                    </a:prstGeom>
-                  </pic:spPr>
-                </pic:pic>
-              </a:graphicData>
-            </a:graphic>
-          </wp:inline>
-        </w:drawing>
-      </w:r>
-    </w:p>
-    <w:p>
-      <w:pPr>
-        <w:pStyle w:val="Caption"/>
-        <w:jc w:val="center"/>
-      </w:pPr>
-      <w:r>
-        <w:t xml:space="preserve">Figure </w:t>
-      </w:r>
-      <w:r>
-        <w:fldChar w:fldCharType="begin"/>
-      </w:r>
-      <w:r>
-        <w:instrText xml:space="preserve"> SEQ Figure \* ARABIC </w:instrText>
-      </w:r>
-      <w:r>
-        <w:fldChar w:fldCharType="separate"/>
-      </w:r>
-      <w:r>
-        <w:t>7</w:t>
-      </w:r>
-      <w:r>
-        <w:fldChar w:fldCharType="end"/>
-      </w:r>
-      <w:r>
-        <w:t xml:space="preserve"> TempDB files optimization</w:t>
-      </w:r>
-      <w:r>
-        <w:t xml:space="preserve"> (3 CPUs)</w:t>
-      </w:r>
-    </w:p>
-    <w:p>
-      <w:pPr>
-        <w:jc w:val="both"/>
-      </w:pPr>
-    </w:p>
-    <w:p>
-      <w:pPr>
-        <w:keepNext/>
-        <w:jc w:val="center"/>
-      </w:pPr>
-      <w:r>
-        <w:drawing>
-          <wp:inline distT="0" distB="0" distL="0" distR="0" wp14:anchorId="0347388C" wp14:editId="7A92DFE3">
-            <wp:extent cx="5432425" cy="410210"/>
-            <wp:effectExtent l="0" t="0" r="0" b="8890"/>
-            <wp:docPr id="17" name="Picture 17"/>
-            <wp:cNvGraphicFramePr>
-              <a:graphicFrameLocks xmlns:a="http://schemas.openxmlformats.org/drawingml/2006/main" noChangeAspect="1"/>
-            </wp:cNvGraphicFramePr>
-            <a:graphic xmlns:a="http://schemas.openxmlformats.org/drawingml/2006/main">
-              <a:graphicData uri="http://schemas.openxmlformats.org/drawingml/2006/picture">
-                <pic:pic xmlns:pic="http://schemas.openxmlformats.org/drawingml/2006/picture">
-                  <pic:nvPicPr>
-                    <pic:cNvPr id="1" name=""/>
-                    <pic:cNvPicPr/>
-                  </pic:nvPicPr>
-                  <pic:blipFill>
-                    <a:blip r:embed="rId25"/>
-                    <a:stretch>
-                      <a:fillRect/>
-                    </a:stretch>
-                  </pic:blipFill>
-                  <pic:spPr>
-                    <a:xfrm>
-                      <a:off x="0" y="0"/>
                       <a:ext cx="5432425" cy="410210"/>
                     </a:xfrm>
                     <a:prstGeom prst="rect">
@@ -3618,14 +2359,14 @@
           <w:b/>
         </w:rPr>
       </w:pPr>
-      <w:bookmarkStart w:id="11" w:name="_Toc485850538"/>
+      <w:bookmarkStart w:id="6" w:name="_Toc485850538"/>
       <w:r>
         <w:rPr>
           <w:b/>
         </w:rPr>
         <w:t>Filesystem</w:t>
       </w:r>
-      <w:bookmarkEnd w:id="11"/>
+      <w:bookmarkEnd w:id="6"/>
     </w:p>
     <w:p>
       <w:pPr>
@@ -3647,76 +2388,6 @@
       <w:pPr>
         <w:jc w:val="both"/>
       </w:pPr>
-    </w:p>
-    <w:p>
-      <w:pPr>
-        <w:keepNext/>
-        <w:jc w:val="center"/>
-      </w:pPr>
-      <w:r>
-        <w:drawing>
-          <wp:inline distT="0" distB="0" distL="0" distR="0" wp14:anchorId="213704B2" wp14:editId="56BBD676">
-            <wp:extent cx="2667000" cy="1657350"/>
-            <wp:effectExtent l="0" t="0" r="0" b="0"/>
-            <wp:docPr id="19" name="Picture 19"/>
-            <wp:cNvGraphicFramePr>
-              <a:graphicFrameLocks xmlns:a="http://schemas.openxmlformats.org/drawingml/2006/main" noChangeAspect="1"/>
-            </wp:cNvGraphicFramePr>
-            <a:graphic xmlns:a="http://schemas.openxmlformats.org/drawingml/2006/main">
-              <a:graphicData uri="http://schemas.openxmlformats.org/drawingml/2006/picture">
-                <pic:pic xmlns:pic="http://schemas.openxmlformats.org/drawingml/2006/picture">
-                  <pic:nvPicPr>
-                    <pic:cNvPr id="1" name=""/>
-                    <pic:cNvPicPr/>
-                  </pic:nvPicPr>
-                  <pic:blipFill>
-                    <a:blip r:embed="rId26"/>
-                    <a:stretch>
-                      <a:fillRect/>
-                    </a:stretch>
-                  </pic:blipFill>
-                  <pic:spPr>
-                    <a:xfrm>
-                      <a:off x="0" y="0"/>
-                      <a:ext cx="2667000" cy="1657350"/>
-                    </a:xfrm>
-                    <a:prstGeom prst="rect">
-                      <a:avLst/>
-                    </a:prstGeom>
-                  </pic:spPr>
-                </pic:pic>
-              </a:graphicData>
-            </a:graphic>
-          </wp:inline>
-        </w:drawing>
-      </w:r>
-    </w:p>
-    <w:p>
-      <w:pPr>
-        <w:pStyle w:val="Caption"/>
-        <w:jc w:val="center"/>
-      </w:pPr>
-      <w:r>
-        <w:t xml:space="preserve">Figure </w:t>
-      </w:r>
-      <w:r>
-        <w:fldChar w:fldCharType="begin"/>
-      </w:r>
-      <w:r>
-        <w:instrText xml:space="preserve"> SEQ Figure \* ARABIC </w:instrText>
-      </w:r>
-      <w:r>
-        <w:fldChar w:fldCharType="separate"/>
-      </w:r>
-      <w:r>
-        <w:t>9</w:t>
-      </w:r>
-      <w:r>
-        <w:fldChar w:fldCharType="end"/>
-      </w:r>
-      <w:r>
-        <w:t xml:space="preserve"> Backup folders structure</w:t>
-      </w:r>
     </w:p>
     <w:p/>
     <w:p/>
@@ -3738,15 +2409,14 @@
           <w:b/>
         </w:rPr>
       </w:pPr>
-      <w:bookmarkStart w:id="12" w:name="_Toc485850539"/>
+      <w:bookmarkStart w:id="7" w:name="_Toc485850539"/>
       <w:r>
         <w:rPr>
           <w:b/>
         </w:rPr>
-        <w:lastRenderedPageBreak/>
         <w:t>SQL Agent Jobs</w:t>
       </w:r>
-      <w:bookmarkEnd w:id="12"/>
+      <w:bookmarkEnd w:id="7"/>
     </w:p>
     <w:p/>
     <w:p>
@@ -3769,7 +2439,7 @@
       <w:r>
         <w:t xml:space="preserve">Following list contain short description for all steps in all jobs that are part of solution.For more info about procedures executed in steps, read </w:t>
       </w:r>
-      <w:hyperlink r:id="rId27" w:history="1">
+      <w:hyperlink r:id="rId19" w:history="1">
         <w:r>
           <w:rPr>
             <w:rStyle w:val="Hyperlink"/>
@@ -3810,6 +2480,7 @@
           <w:lang w:eastAsia="sk-SK"/>
         </w:rPr>
       </w:pPr>
+      <w:proofErr w:type="spellStart"/>
       <w:r>
         <w:rPr>
           <w:b/>
@@ -3819,7 +2490,19 @@
           <w:szCs w:val="20"/>
           <w:lang w:eastAsia="sk-SK"/>
         </w:rPr>
-        <w:t xml:space="preserve">TE_Maintenance_DiffBackup </w:t>
+        <w:t>TE_Maintenance_DiffBackup</w:t>
+      </w:r>
+      <w:proofErr w:type="spellEnd"/>
+      <w:r>
+        <w:rPr>
+          <w:b/>
+          <w:bCs/>
+          <w:noProof w:val="0"/>
+          <w:color w:val="000000"/>
+          <w:szCs w:val="20"/>
+          <w:lang w:eastAsia="sk-SK"/>
+        </w:rPr>
+        <w:t xml:space="preserve"> </w:t>
       </w:r>
     </w:p>
     <w:p>
@@ -3856,7 +2539,7 @@
         </w:rPr>
         <w:t xml:space="preserve"> – enabling incremental backup file growth </w:t>
       </w:r>
-      <w:hyperlink r:id="rId28" w:history="1">
+      <w:hyperlink r:id="rId20" w:history="1">
         <w:r>
           <w:rPr>
             <w:rStyle w:val="Hyperlink"/>
@@ -3902,7 +2585,7 @@
         </w:rPr>
         <w:t xml:space="preserve"> – full backup of all system databases </w:t>
       </w:r>
-      <w:hyperlink r:id="rId29" w:history="1">
+      <w:hyperlink r:id="rId21" w:history="1">
         <w:r>
           <w:rPr>
             <w:rStyle w:val="Hyperlink"/>
@@ -3948,7 +2631,7 @@
         </w:rPr>
         <w:t xml:space="preserve">differential backup of all user databases </w:t>
       </w:r>
-      <w:hyperlink r:id="rId30" w:history="1">
+      <w:hyperlink r:id="rId22" w:history="1">
         <w:r>
           <w:rPr>
             <w:rStyle w:val="Hyperlink"/>
@@ -3995,7 +2678,7 @@
         </w:rPr>
         <w:t xml:space="preserve">disabling incremental backup file growth </w:t>
       </w:r>
-      <w:hyperlink r:id="rId31" w:history="1">
+      <w:hyperlink r:id="rId23" w:history="1">
         <w:r>
           <w:rPr>
             <w:rStyle w:val="Hyperlink"/>
@@ -4060,7 +2743,7 @@
         </w:rPr>
         <w:t xml:space="preserve">DBCC CHECKDB with option PHYSICAL_ONLY </w:t>
       </w:r>
-      <w:hyperlink r:id="rId32" w:history="1">
+      <w:hyperlink r:id="rId24" w:history="1">
         <w:r>
           <w:rPr>
             <w:rStyle w:val="Hyperlink"/>
@@ -4095,6 +2778,7 @@
           <w:lang w:eastAsia="sk-SK"/>
         </w:rPr>
       </w:pPr>
+      <w:proofErr w:type="spellStart"/>
       <w:r>
         <w:rPr>
           <w:b/>
@@ -4106,6 +2790,7 @@
         </w:rPr>
         <w:t>TE_Maintenance_ErrorLogRecycle</w:t>
       </w:r>
+      <w:proofErr w:type="spellEnd"/>
     </w:p>
     <w:p>
       <w:pPr>
@@ -4152,7 +2837,7 @@
         </w:rPr>
         <w:t xml:space="preserve">close existing SQL Log and create new one </w:t>
       </w:r>
-      <w:hyperlink r:id="rId33" w:history="1">
+      <w:hyperlink r:id="rId25" w:history="1">
         <w:r>
           <w:rPr>
             <w:rStyle w:val="Hyperlink"/>
@@ -4188,6 +2873,7 @@
           <w:lang w:eastAsia="sk-SK"/>
         </w:rPr>
       </w:pPr>
+      <w:proofErr w:type="spellStart"/>
       <w:r>
         <w:rPr>
           <w:b/>
@@ -4199,6 +2885,7 @@
         </w:rPr>
         <w:t>TE_Maintenance_FullBackup</w:t>
       </w:r>
+      <w:proofErr w:type="spellEnd"/>
     </w:p>
     <w:p>
       <w:pPr>
@@ -4244,7 +2931,7 @@
         </w:rPr>
         <w:t xml:space="preserve">– enabling incremental backup file growth </w:t>
       </w:r>
-      <w:hyperlink r:id="rId34" w:history="1">
+      <w:hyperlink r:id="rId26" w:history="1">
         <w:r>
           <w:rPr>
             <w:rStyle w:val="Hyperlink"/>
@@ -4291,7 +2978,7 @@
         </w:rPr>
         <w:t xml:space="preserve">– full backup of all system databases </w:t>
       </w:r>
-      <w:hyperlink r:id="rId35" w:history="1">
+      <w:hyperlink r:id="rId27" w:history="1">
         <w:r>
           <w:rPr>
             <w:rStyle w:val="Hyperlink"/>
@@ -4338,7 +3025,7 @@
         </w:rPr>
         <w:t xml:space="preserve">– full backup of all user databases </w:t>
       </w:r>
-      <w:hyperlink r:id="rId36" w:history="1">
+      <w:hyperlink r:id="rId28" w:history="1">
         <w:r>
           <w:rPr>
             <w:rStyle w:val="Hyperlink"/>
@@ -4395,7 +3082,7 @@
         </w:rPr>
         <w:t xml:space="preserve">disabling incremental backup file growth </w:t>
       </w:r>
-      <w:hyperlink r:id="rId37" w:history="1">
+      <w:hyperlink r:id="rId29" w:history="1">
         <w:r>
           <w:rPr>
             <w:rStyle w:val="Hyperlink"/>
@@ -4431,6 +3118,7 @@
           <w:lang w:eastAsia="sk-SK"/>
         </w:rPr>
       </w:pPr>
+      <w:proofErr w:type="spellStart"/>
       <w:r>
         <w:rPr>
           <w:b/>
@@ -4442,6 +3130,7 @@
         </w:rPr>
         <w:t>TE_Maintenance_OptimizeWeek</w:t>
       </w:r>
+      <w:proofErr w:type="spellEnd"/>
     </w:p>
     <w:p>
       <w:pPr>
@@ -4503,7 +3192,7 @@
           <w:lang w:eastAsia="sk-SK"/>
         </w:rPr>
       </w:pPr>
-      <w:hyperlink r:id="rId38" w:history="1">
+      <w:hyperlink r:id="rId30" w:history="1">
         <w:r>
           <w:rPr>
             <w:rStyle w:val="Hyperlink"/>
@@ -4566,7 +3255,7 @@
         </w:rPr>
         <w:t xml:space="preserve">query optimization statistics on a table or indexed view </w:t>
       </w:r>
-      <w:hyperlink r:id="rId39" w:history="1">
+      <w:hyperlink r:id="rId31" w:history="1">
         <w:r>
           <w:rPr>
             <w:rStyle w:val="Hyperlink"/>
@@ -4613,6 +3302,7 @@
           <w:lang w:eastAsia="sk-SK"/>
         </w:rPr>
       </w:pPr>
+      <w:proofErr w:type="spellStart"/>
       <w:r>
         <w:rPr>
           <w:b/>
@@ -4622,8 +3312,10 @@
           <w:szCs w:val="20"/>
           <w:lang w:eastAsia="sk-SK"/>
         </w:rPr>
+        <w:lastRenderedPageBreak/>
         <w:t>TE_Maintenance_OptimizeWeekend</w:t>
       </w:r>
+      <w:proofErr w:type="spellEnd"/>
     </w:p>
     <w:p>
       <w:pPr>
@@ -4675,7 +3367,7 @@
           <w:lang w:eastAsia="sk-SK"/>
         </w:rPr>
       </w:pPr>
-      <w:hyperlink r:id="rId40" w:history="1">
+      <w:hyperlink r:id="rId32" w:history="1">
         <w:r>
           <w:rPr>
             <w:rStyle w:val="Hyperlink"/>
@@ -4730,7 +3422,7 @@
         </w:rPr>
         <w:t xml:space="preserve">query optimization statistics on a table or indexed view </w:t>
       </w:r>
-      <w:hyperlink r:id="rId41" w:history="1">
+      <w:hyperlink r:id="rId33" w:history="1">
         <w:r>
           <w:rPr>
             <w:rStyle w:val="Hyperlink"/>
@@ -4826,6 +3518,7 @@
           <w:lang w:eastAsia="sk-SK"/>
         </w:rPr>
       </w:pPr>
+      <w:proofErr w:type="spellStart"/>
       <w:r>
         <w:rPr>
           <w:b/>
@@ -4835,9 +3528,9 @@
           <w:szCs w:val="20"/>
           <w:lang w:eastAsia="sk-SK"/>
         </w:rPr>
-        <w:lastRenderedPageBreak/>
         <w:t>TE_Maintenance_IntegrityAndCleanup</w:t>
       </w:r>
+      <w:proofErr w:type="spellEnd"/>
     </w:p>
     <w:p>
       <w:pPr>
@@ -4885,7 +3578,7 @@
         </w:rPr>
         <w:t xml:space="preserve">DBCC CHECKDB with full scans over all objects in databases </w:t>
       </w:r>
-      <w:hyperlink r:id="rId42" w:history="1">
+      <w:hyperlink r:id="rId34" w:history="1">
         <w:r>
           <w:rPr>
             <w:rStyle w:val="Hyperlink"/>
@@ -4941,7 +3634,58 @@
           <w:szCs w:val="20"/>
           <w:lang w:eastAsia="sk-SK"/>
         </w:rPr>
-        <w:t>removing records older than 30 days from [master].[dbo].[CommandLog] table</w:t>
+        <w:t>removing records older than 30 days from [master</w:t>
+      </w:r>
+      <w:proofErr w:type="gramStart"/>
+      <w:r>
+        <w:rPr>
+          <w:noProof w:val="0"/>
+          <w:color w:val="000000"/>
+          <w:szCs w:val="20"/>
+          <w:lang w:eastAsia="sk-SK"/>
+        </w:rPr>
+        <w:t>].[</w:t>
+      </w:r>
+      <w:proofErr w:type="spellStart"/>
+      <w:proofErr w:type="gramEnd"/>
+      <w:r>
+        <w:rPr>
+          <w:noProof w:val="0"/>
+          <w:color w:val="000000"/>
+          <w:szCs w:val="20"/>
+          <w:lang w:eastAsia="sk-SK"/>
+        </w:rPr>
+        <w:t>dbo</w:t>
+      </w:r>
+      <w:proofErr w:type="spellEnd"/>
+      <w:r>
+        <w:rPr>
+          <w:noProof w:val="0"/>
+          <w:color w:val="000000"/>
+          <w:szCs w:val="20"/>
+          <w:lang w:eastAsia="sk-SK"/>
+        </w:rPr>
+        <w:t>].[</w:t>
+      </w:r>
+      <w:proofErr w:type="spellStart"/>
+      <w:r>
+        <w:rPr>
+          <w:noProof w:val="0"/>
+          <w:color w:val="000000"/>
+          <w:szCs w:val="20"/>
+          <w:lang w:eastAsia="sk-SK"/>
+        </w:rPr>
+        <w:t>CommandLog</w:t>
+      </w:r>
+      <w:proofErr w:type="spellEnd"/>
+      <w:r>
+        <w:rPr>
+          <w:noProof w:val="0"/>
+          <w:color w:val="000000"/>
+          <w:szCs w:val="20"/>
+          <w:lang w:eastAsia="sk-SK"/>
+        </w:rPr>
+        <w:t>] table</w:t>
       </w:r>
     </w:p>
     <w:p>
@@ -4988,7 +3732,27 @@
           <w:szCs w:val="20"/>
           <w:lang w:eastAsia="sk-SK"/>
         </w:rPr>
-        <w:t>removing files older than 30 days from output files folder (&lt;&lt;log directory&gt;&gt; + \TE_Maintenace_OutputFiles\)</w:t>
+        <w:t>removing files older than 30 days from output files folder (&lt;&lt;log directory&gt;&gt; + \</w:t>
+      </w:r>
+      <w:proofErr w:type="spellStart"/>
+      <w:r>
+        <w:rPr>
+          <w:noProof w:val="0"/>
+          <w:color w:val="000000"/>
+          <w:szCs w:val="20"/>
+          <w:lang w:eastAsia="sk-SK"/>
+        </w:rPr>
+        <w:t>TE_Maintenace_OutputFiles</w:t>
+      </w:r>
+      <w:proofErr w:type="spellEnd"/>
+      <w:r>
+        <w:rPr>
+          <w:noProof w:val="0"/>
+          <w:color w:val="000000"/>
+          <w:szCs w:val="20"/>
+          <w:lang w:eastAsia="sk-SK"/>
+        </w:rPr>
+        <w:t>\)</w:t>
       </w:r>
     </w:p>
     <w:p>
@@ -5059,6 +3823,7 @@
           <w:lang w:eastAsia="sk-SK"/>
         </w:rPr>
       </w:pPr>
+      <w:proofErr w:type="spellStart"/>
       <w:r>
         <w:rPr>
           <w:b/>
@@ -5070,6 +3835,7 @@
         </w:rPr>
         <w:t>TE_Maintenance_SyspolicyPurgeHistory</w:t>
       </w:r>
+      <w:proofErr w:type="spellEnd"/>
       <w:r>
         <w:rPr>
           <w:b/>
@@ -5079,7 +3845,31 @@
           <w:szCs w:val="20"/>
           <w:lang w:eastAsia="sk-SK"/>
         </w:rPr>
-        <w:t xml:space="preserve"> (just renamed syspolicy_purge_history job)</w:t>
+        <w:t xml:space="preserve"> (just renamed </w:t>
+      </w:r>
+      <w:proofErr w:type="spellStart"/>
+      <w:r>
+        <w:rPr>
+          <w:b/>
+          <w:bCs/>
+          <w:noProof w:val="0"/>
+          <w:color w:val="000000"/>
+          <w:szCs w:val="20"/>
+          <w:lang w:eastAsia="sk-SK"/>
+        </w:rPr>
+        <w:t>syspolicy_purge_history</w:t>
+      </w:r>
+      <w:proofErr w:type="spellEnd"/>
+      <w:r>
+        <w:rPr>
+          <w:b/>
+          <w:bCs/>
+          <w:noProof w:val="0"/>
+          <w:color w:val="000000"/>
+          <w:szCs w:val="20"/>
+          <w:lang w:eastAsia="sk-SK"/>
+        </w:rPr>
+        <w:t xml:space="preserve"> job)</w:t>
       </w:r>
     </w:p>
     <w:p>
@@ -5196,6 +3986,7 @@
           <w:lang w:eastAsia="sk-SK"/>
         </w:rPr>
       </w:pPr>
+      <w:proofErr w:type="spellStart"/>
       <w:r>
         <w:rPr>
           <w:b/>
@@ -5207,6 +3998,7 @@
         </w:rPr>
         <w:t>TE_Maintenance_TlogBackup</w:t>
       </w:r>
+      <w:proofErr w:type="spellEnd"/>
     </w:p>
     <w:p>
       <w:pPr>
@@ -5242,7 +4034,7 @@
         </w:rPr>
         <w:t xml:space="preserve">– enabling incremental backup file growth </w:t>
       </w:r>
-      <w:hyperlink r:id="rId43" w:history="1">
+      <w:hyperlink r:id="rId35" w:history="1">
         <w:r>
           <w:rPr>
             <w:rStyle w:val="Hyperlink"/>
@@ -5270,6 +4062,7 @@
           <w:lang w:eastAsia="sk-SK"/>
         </w:rPr>
       </w:pPr>
+      <w:proofErr w:type="spellStart"/>
       <w:r>
         <w:rPr>
           <w:b/>
@@ -5278,8 +4071,9 @@
           <w:szCs w:val="20"/>
           <w:lang w:eastAsia="sk-SK"/>
         </w:rPr>
-        <w:t>Tlog Backup - System databases</w:t>
-      </w:r>
+        <w:t>Tlog</w:t>
+      </w:r>
+      <w:proofErr w:type="spellEnd"/>
       <w:r>
         <w:rPr>
           <w:b/>
@@ -5288,22 +4082,9 @@
           <w:szCs w:val="20"/>
           <w:lang w:eastAsia="sk-SK"/>
         </w:rPr>
-        <w:t xml:space="preserve"> – </w:t>
-      </w:r>
-      <w:r>
-        <w:rPr>
-          <w:noProof w:val="0"/>
-          <w:color w:val="000000"/>
-          <w:szCs w:val="20"/>
-          <w:lang w:eastAsia="sk-SK"/>
-        </w:rPr>
-        <w:t xml:space="preserve">backup of transaction log for all system databases (in full recovery model) </w:t>
-      </w:r>
-    </w:p>
-    <w:p>
-      <w:pPr>
-        <w:pStyle w:val="ListParagraph"/>
-        <w:spacing w:line="240" w:lineRule="auto"/>
+        <w:t xml:space="preserve"> Backup - System databases</w:t>
+      </w:r>
+      <w:r>
         <w:rPr>
           <w:b/>
           <w:noProof w:val="0"/>
@@ -5311,8 +4092,31 @@
           <w:szCs w:val="20"/>
           <w:lang w:eastAsia="sk-SK"/>
         </w:rPr>
-      </w:pPr>
-      <w:hyperlink r:id="rId44" w:history="1">
+        <w:t xml:space="preserve"> – </w:t>
+      </w:r>
+      <w:r>
+        <w:rPr>
+          <w:noProof w:val="0"/>
+          <w:color w:val="000000"/>
+          <w:szCs w:val="20"/>
+          <w:lang w:eastAsia="sk-SK"/>
+        </w:rPr>
+        <w:t xml:space="preserve">backup of transaction log for all system databases (in full recovery model) </w:t>
+      </w:r>
+    </w:p>
+    <w:p>
+      <w:pPr>
+        <w:pStyle w:val="ListParagraph"/>
+        <w:spacing w:line="240" w:lineRule="auto"/>
+        <w:rPr>
+          <w:b/>
+          <w:noProof w:val="0"/>
+          <w:color w:val="000000"/>
+          <w:szCs w:val="20"/>
+          <w:lang w:eastAsia="sk-SK"/>
+        </w:rPr>
+      </w:pPr>
+      <w:hyperlink r:id="rId36" w:history="1">
         <w:r>
           <w:rPr>
             <w:rStyle w:val="Hyperlink"/>
@@ -5340,6 +4144,7 @@
           <w:lang w:eastAsia="sk-SK"/>
         </w:rPr>
       </w:pPr>
+      <w:proofErr w:type="spellStart"/>
       <w:r>
         <w:rPr>
           <w:b/>
@@ -5348,8 +4153,9 @@
           <w:szCs w:val="20"/>
           <w:lang w:eastAsia="sk-SK"/>
         </w:rPr>
-        <w:t>Tlog Backup - User databases</w:t>
-      </w:r>
+        <w:t>Tlog</w:t>
+      </w:r>
+      <w:proofErr w:type="spellEnd"/>
       <w:r>
         <w:rPr>
           <w:b/>
@@ -5358,22 +4164,9 @@
           <w:szCs w:val="20"/>
           <w:lang w:eastAsia="sk-SK"/>
         </w:rPr>
-        <w:t xml:space="preserve"> – </w:t>
-      </w:r>
-      <w:r>
-        <w:rPr>
-          <w:noProof w:val="0"/>
-          <w:color w:val="000000"/>
-          <w:szCs w:val="20"/>
-          <w:lang w:eastAsia="sk-SK"/>
-        </w:rPr>
-        <w:t xml:space="preserve">backup of transaction log for all user databases (in full recovery model) </w:t>
-      </w:r>
-    </w:p>
-    <w:p>
-      <w:pPr>
-        <w:pStyle w:val="ListParagraph"/>
-        <w:spacing w:line="240" w:lineRule="auto"/>
+        <w:t xml:space="preserve"> Backup - User databases</w:t>
+      </w:r>
+      <w:r>
         <w:rPr>
           <w:b/>
           <w:noProof w:val="0"/>
@@ -5381,8 +4174,31 @@
           <w:szCs w:val="20"/>
           <w:lang w:eastAsia="sk-SK"/>
         </w:rPr>
-      </w:pPr>
-      <w:hyperlink r:id="rId45" w:history="1">
+        <w:t xml:space="preserve"> – </w:t>
+      </w:r>
+      <w:r>
+        <w:rPr>
+          <w:noProof w:val="0"/>
+          <w:color w:val="000000"/>
+          <w:szCs w:val="20"/>
+          <w:lang w:eastAsia="sk-SK"/>
+        </w:rPr>
+        <w:t xml:space="preserve">backup of transaction log for all user databases (in full recovery model) </w:t>
+      </w:r>
+    </w:p>
+    <w:p>
+      <w:pPr>
+        <w:pStyle w:val="ListParagraph"/>
+        <w:spacing w:line="240" w:lineRule="auto"/>
+        <w:rPr>
+          <w:b/>
+          <w:noProof w:val="0"/>
+          <w:color w:val="000000"/>
+          <w:szCs w:val="20"/>
+          <w:lang w:eastAsia="sk-SK"/>
+        </w:rPr>
+      </w:pPr>
+      <w:hyperlink r:id="rId37" w:history="1">
         <w:r>
           <w:rPr>
             <w:rStyle w:val="Hyperlink"/>
@@ -5435,7 +4251,7 @@
         </w:rPr>
         <w:t xml:space="preserve">disabling incremental backup file growth </w:t>
       </w:r>
-      <w:hyperlink r:id="rId46" w:history="1">
+      <w:hyperlink r:id="rId38" w:history="1">
         <w:r>
           <w:rPr>
             <w:rStyle w:val="Hyperlink"/>
@@ -5468,7 +4284,7 @@
         </w:rPr>
         <w:t xml:space="preserve">All suggested SQL Server database maintenance tasks are pretty well described at this site </w:t>
       </w:r>
-      <w:hyperlink r:id="rId47" w:history="1">
+      <w:hyperlink r:id="rId39" w:history="1">
         <w:r>
           <w:rPr>
             <w:noProof w:val="0"/>
@@ -5506,14 +4322,14 @@
           <w:b/>
         </w:rPr>
       </w:pPr>
-      <w:bookmarkStart w:id="13" w:name="_Toc485850540"/>
+      <w:bookmarkStart w:id="8" w:name="_Toc485850540"/>
       <w:r>
         <w:rPr>
           <w:b/>
         </w:rPr>
         <w:t>SQL Agent Jobs schedules</w:t>
       </w:r>
-      <w:bookmarkEnd w:id="13"/>
+      <w:bookmarkEnd w:id="8"/>
     </w:p>
     <w:p>
       <w:pPr>
@@ -5549,6 +4365,7 @@
         <w:jc w:val="center"/>
       </w:pPr>
       <w:r>
+        <w:lastRenderedPageBreak/>
         <w:drawing>
           <wp:inline distT="0" distB="0" distL="0" distR="0" wp14:anchorId="3C163D64" wp14:editId="52CD2660">
             <wp:extent cx="5432425" cy="1068301"/>
@@ -5567,7 +4384,7 @@
                     </pic:cNvPicPr>
                   </pic:nvPicPr>
                   <pic:blipFill>
-                    <a:blip r:embed="rId48">
+                    <a:blip r:embed="rId40">
                       <a:extLst>
                         <a:ext uri="{28A0092B-C50C-407E-A947-70E740481C1C}">
                           <a14:useLocalDpi xmlns:a14="http://schemas.microsoft.com/office/drawing/2010/main" val="0"/>
@@ -5636,15 +4453,14 @@
           <w:b/>
         </w:rPr>
       </w:pPr>
-      <w:bookmarkStart w:id="14" w:name="_Toc485850541"/>
+      <w:bookmarkStart w:id="9" w:name="_Toc485850541"/>
       <w:r>
         <w:rPr>
           <w:b/>
         </w:rPr>
-        <w:lastRenderedPageBreak/>
         <w:t>Database backup retention settings</w:t>
       </w:r>
-      <w:bookmarkEnd w:id="14"/>
+      <w:bookmarkEnd w:id="9"/>
     </w:p>
     <w:p>
       <w:pPr>
@@ -5687,7 +4503,7 @@
                     <pic:cNvPicPr/>
                   </pic:nvPicPr>
                   <pic:blipFill>
-                    <a:blip r:embed="rId49"/>
+                    <a:blip r:embed="rId41"/>
                     <a:stretch>
                       <a:fillRect/>
                     </a:stretch>
@@ -5726,14 +4542,14 @@
           <w:sz w:val="28"/>
         </w:rPr>
       </w:pPr>
-      <w:bookmarkStart w:id="15" w:name="_Toc485850542"/>
+      <w:bookmarkStart w:id="10" w:name="_Toc485850542"/>
       <w:r>
         <w:rPr>
           <w:sz w:val="28"/>
         </w:rPr>
         <w:t>Possible problems</w:t>
       </w:r>
-      <w:bookmarkEnd w:id="15"/>
+      <w:bookmarkEnd w:id="10"/>
     </w:p>
     <w:p>
       <w:pPr>
@@ -5801,15 +4617,15 @@
       <w:r>
         <w:t xml:space="preserve">And some other possible problems can be related to OH stuff in the solution so, please be so kind and try to check this FAQ </w:t>
       </w:r>
-      <w:hyperlink r:id="rId50" w:history="1">
+      <w:hyperlink r:id="rId42" w:history="1">
         <w:r>
           <w:rPr>
             <w:rStyle w:val="Hyperlink"/>
           </w:rPr>
           <w:t>https://ola.hallengren.com/frequently-asked-questions.html</w:t>
         </w:r>
-        <w:bookmarkStart w:id="16" w:name="_Including_to_patching"/>
-        <w:bookmarkEnd w:id="16"/>
+        <w:bookmarkStart w:id="11" w:name="_Including_to_patching"/>
+        <w:bookmarkEnd w:id="11"/>
       </w:hyperlink>
       <w:r>
         <w:t xml:space="preserve"> first before asking me directly.</w:t>
@@ -5823,14 +4639,14 @@
           <w:b/>
         </w:rPr>
       </w:pPr>
-      <w:bookmarkStart w:id="17" w:name="_Toc485850543"/>
+      <w:bookmarkStart w:id="12" w:name="_Toc485850543"/>
       <w:r>
         <w:rPr>
           <w:b/>
         </w:rPr>
         <w:t>Reporting issues</w:t>
       </w:r>
-      <w:bookmarkEnd w:id="17"/>
+      <w:bookmarkEnd w:id="12"/>
     </w:p>
     <w:p>
       <w:pPr>
@@ -5877,7 +4693,7 @@
         </w:numPr>
         <w:jc w:val="both"/>
       </w:pPr>
-      <w:hyperlink r:id="rId51" w:history="1">
+      <w:hyperlink r:id="rId43" w:history="1">
         <w:r>
           <w:rPr>
             <w:rStyle w:val="Hyperlink"/>
@@ -5952,15 +4768,14 @@
           <w:sz w:val="28"/>
         </w:rPr>
       </w:pPr>
-      <w:bookmarkStart w:id="18" w:name="_Toc485850544"/>
+      <w:bookmarkStart w:id="13" w:name="_Toc485850544"/>
       <w:r>
         <w:rPr>
           <w:sz w:val="28"/>
         </w:rPr>
-        <w:lastRenderedPageBreak/>
         <w:t>Change history</w:t>
       </w:r>
-      <w:bookmarkEnd w:id="18"/>
+      <w:bookmarkEnd w:id="13"/>
     </w:p>
     <w:p>
       <w:pPr>
@@ -6602,8 +5417,8 @@
       </w:pPr>
     </w:p>
     <w:sectPr>
-      <w:headerReference w:type="default" r:id="rId52"/>
-      <w:footerReference w:type="default" r:id="rId53"/>
+      <w:headerReference w:type="default" r:id="rId44"/>
+      <w:footerReference w:type="default" r:id="rId45"/>
       <w:endnotePr>
         <w:numFmt w:val="decimal"/>
       </w:endnotePr>
@@ -6617,7 +5432,7 @@
 </file>
 
 <file path=word/endnotes.xml><?xml version="1.0" encoding="utf-8"?>
-<w:endnotes xmlns:wpc="http://schemas.microsoft.com/office/word/2010/wordprocessingCanvas" xmlns:mc="http://schemas.openxmlformats.org/markup-compatibility/2006" xmlns:o="urn:schemas-microsoft-com:office:office" xmlns:r="http://schemas.openxmlformats.org/officeDocument/2006/relationships" xmlns:m="http://schemas.openxmlformats.org/officeDocument/2006/math" xmlns:v="urn:schemas-microsoft-com:vml" xmlns:wp14="http://schemas.microsoft.com/office/word/2010/wordprocessingDrawing" xmlns:wp="http://schemas.openxmlformats.org/drawingml/2006/wordprocessingDrawing" xmlns:w10="urn:schemas-microsoft-com:office:word" xmlns:w="http://schemas.openxmlformats.org/wordprocessingml/2006/main" xmlns:w14="http://schemas.microsoft.com/office/word/2010/wordml" xmlns:w15="http://schemas.microsoft.com/office/word/2012/wordml" xmlns:wpg="http://schemas.microsoft.com/office/word/2010/wordprocessingGroup" xmlns:wpi="http://schemas.microsoft.com/office/word/2010/wordprocessingInk" xmlns:wne="http://schemas.microsoft.com/office/word/2006/wordml" xmlns:wps="http://schemas.microsoft.com/office/word/2010/wordprocessingShape" mc:Ignorable="w14 w15 wp14">
+<w:endnotes xmlns:wpc="http://schemas.microsoft.com/office/word/2010/wordprocessingCanvas" xmlns:cx="http://schemas.microsoft.com/office/drawing/2014/chartex" xmlns:cx1="http://schemas.microsoft.com/office/drawing/2015/9/8/chartex" xmlns:cx2="http://schemas.microsoft.com/office/drawing/2015/10/21/chartex" xmlns:cx3="http://schemas.microsoft.com/office/drawing/2016/5/9/chartex" xmlns:cx4="http://schemas.microsoft.com/office/drawing/2016/5/10/chartex" xmlns:cx5="http://schemas.microsoft.com/office/drawing/2016/5/11/chartex" xmlns:cx6="http://schemas.microsoft.com/office/drawing/2016/5/12/chartex" xmlns:cx7="http://schemas.microsoft.com/office/drawing/2016/5/13/chartex" xmlns:cx8="http://schemas.microsoft.com/office/drawing/2016/5/14/chartex" xmlns:mc="http://schemas.openxmlformats.org/markup-compatibility/2006" xmlns:aink="http://schemas.microsoft.com/office/drawing/2016/ink" xmlns:am3d="http://schemas.microsoft.com/office/drawing/2017/model3d" xmlns:o="urn:schemas-microsoft-com:office:office" xmlns:r="http://schemas.openxmlformats.org/officeDocument/2006/relationships" xmlns:m="http://schemas.openxmlformats.org/officeDocument/2006/math" xmlns:v="urn:schemas-microsoft-com:vml" xmlns:wp14="http://schemas.microsoft.com/office/word/2010/wordprocessingDrawing" xmlns:wp="http://schemas.openxmlformats.org/drawingml/2006/wordprocessingDrawing" xmlns:w10="urn:schemas-microsoft-com:office:word" xmlns:w="http://schemas.openxmlformats.org/wordprocessingml/2006/main" xmlns:w14="http://schemas.microsoft.com/office/word/2010/wordml" xmlns:w15="http://schemas.microsoft.com/office/word/2012/wordml" xmlns:w16cid="http://schemas.microsoft.com/office/word/2016/wordml/cid" xmlns:w16se="http://schemas.microsoft.com/office/word/2015/wordml/symex" xmlns:wpg="http://schemas.microsoft.com/office/word/2010/wordprocessingGroup" xmlns:wpi="http://schemas.microsoft.com/office/word/2010/wordprocessingInk" xmlns:wne="http://schemas.microsoft.com/office/word/2006/wordml" xmlns:wps="http://schemas.microsoft.com/office/word/2010/wordprocessingShape" mc:Ignorable="w14 w15 w16se w16cid wp14">
   <w:endnote w:type="separator" w:id="-1">
     <w:p>
       <w:r>
@@ -6639,7 +5454,7 @@
 </file>
 
 <file path=word/footer1.xml><?xml version="1.0" encoding="utf-8"?>
-<w:ftr xmlns:wpc="http://schemas.microsoft.com/office/word/2010/wordprocessingCanvas" xmlns:mc="http://schemas.openxmlformats.org/markup-compatibility/2006" xmlns:o="urn:schemas-microsoft-com:office:office" xmlns:r="http://schemas.openxmlformats.org/officeDocument/2006/relationships" xmlns:m="http://schemas.openxmlformats.org/officeDocument/2006/math" xmlns:v="urn:schemas-microsoft-com:vml" xmlns:wp14="http://schemas.microsoft.com/office/word/2010/wordprocessingDrawing" xmlns:wp="http://schemas.openxmlformats.org/drawingml/2006/wordprocessingDrawing" xmlns:w10="urn:schemas-microsoft-com:office:word" xmlns:w="http://schemas.openxmlformats.org/wordprocessingml/2006/main" xmlns:w14="http://schemas.microsoft.com/office/word/2010/wordml" xmlns:w15="http://schemas.microsoft.com/office/word/2012/wordml" xmlns:wpg="http://schemas.microsoft.com/office/word/2010/wordprocessingGroup" xmlns:wpi="http://schemas.microsoft.com/office/word/2010/wordprocessingInk" xmlns:wne="http://schemas.microsoft.com/office/word/2006/wordml" xmlns:wps="http://schemas.microsoft.com/office/word/2010/wordprocessingShape" mc:Ignorable="w14 w15 wp14">
+<w:ftr xmlns:wpc="http://schemas.microsoft.com/office/word/2010/wordprocessingCanvas" xmlns:cx="http://schemas.microsoft.com/office/drawing/2014/chartex" xmlns:cx1="http://schemas.microsoft.com/office/drawing/2015/9/8/chartex" xmlns:cx2="http://schemas.microsoft.com/office/drawing/2015/10/21/chartex" xmlns:cx3="http://schemas.microsoft.com/office/drawing/2016/5/9/chartex" xmlns:cx4="http://schemas.microsoft.com/office/drawing/2016/5/10/chartex" xmlns:cx5="http://schemas.microsoft.com/office/drawing/2016/5/11/chartex" xmlns:cx6="http://schemas.microsoft.com/office/drawing/2016/5/12/chartex" xmlns:cx7="http://schemas.microsoft.com/office/drawing/2016/5/13/chartex" xmlns:cx8="http://schemas.microsoft.com/office/drawing/2016/5/14/chartex" xmlns:mc="http://schemas.openxmlformats.org/markup-compatibility/2006" xmlns:aink="http://schemas.microsoft.com/office/drawing/2016/ink" xmlns:am3d="http://schemas.microsoft.com/office/drawing/2017/model3d" xmlns:o="urn:schemas-microsoft-com:office:office" xmlns:r="http://schemas.openxmlformats.org/officeDocument/2006/relationships" xmlns:m="http://schemas.openxmlformats.org/officeDocument/2006/math" xmlns:v="urn:schemas-microsoft-com:vml" xmlns:wp14="http://schemas.microsoft.com/office/word/2010/wordprocessingDrawing" xmlns:wp="http://schemas.openxmlformats.org/drawingml/2006/wordprocessingDrawing" xmlns:w10="urn:schemas-microsoft-com:office:word" xmlns:w="http://schemas.openxmlformats.org/wordprocessingml/2006/main" xmlns:w14="http://schemas.microsoft.com/office/word/2010/wordml" xmlns:w15="http://schemas.microsoft.com/office/word/2012/wordml" xmlns:w16cid="http://schemas.microsoft.com/office/word/2016/wordml/cid" xmlns:w16se="http://schemas.microsoft.com/office/word/2015/wordml/symex" xmlns:wpg="http://schemas.microsoft.com/office/word/2010/wordprocessingGroup" xmlns:wpi="http://schemas.microsoft.com/office/word/2010/wordprocessingInk" xmlns:wne="http://schemas.microsoft.com/office/word/2006/wordml" xmlns:wps="http://schemas.microsoft.com/office/word/2010/wordprocessingShape" mc:Ignorable="w14 w15 w16se w16cid wp14">
   <w:tbl>
     <w:tblPr>
       <w:tblStyle w:val="TableGrid"/>
@@ -6768,21 +5583,11 @@
           <w:r>
             <w:t>/</w:t>
           </w:r>
-          <w:r>
-            <w:fldChar w:fldCharType="begin"/>
-          </w:r>
-          <w:r>
-            <w:instrText xml:space="preserve"> NUMPAGES   \* MERGEFORMAT </w:instrText>
-          </w:r>
-          <w:r>
-            <w:fldChar w:fldCharType="separate"/>
-          </w:r>
-          <w:r>
-            <w:t>13</w:t>
-          </w:r>
-          <w:r>
-            <w:fldChar w:fldCharType="end"/>
-          </w:r>
+          <w:fldSimple w:instr=" NUMPAGES   \* MERGEFORMAT ">
+            <w:r>
+              <w:t>13</w:t>
+            </w:r>
+          </w:fldSimple>
         </w:p>
       </w:tc>
     </w:tr>
@@ -6883,7 +5688,7 @@
           <w:pPr>
             <w:pStyle w:val="FooterGrey"/>
           </w:pPr>
-          <w:bookmarkStart w:id="19" w:name="DFilename" w:colFirst="2" w:colLast="2"/>
+          <w:bookmarkStart w:id="14" w:name="DFilename" w:colFirst="2" w:colLast="2"/>
         </w:p>
       </w:tc>
       <w:tc>
@@ -6913,7 +5718,7 @@
         </w:p>
       </w:tc>
     </w:tr>
-    <w:bookmarkEnd w:id="19"/>
+    <w:bookmarkEnd w:id="14"/>
   </w:tbl>
   <w:p>
     <w:pPr>
@@ -6924,7 +5729,7 @@
 </file>
 
 <file path=word/footnotes.xml><?xml version="1.0" encoding="utf-8"?>
-<w:footnotes xmlns:wpc="http://schemas.microsoft.com/office/word/2010/wordprocessingCanvas" xmlns:mc="http://schemas.openxmlformats.org/markup-compatibility/2006" xmlns:o="urn:schemas-microsoft-com:office:office" xmlns:r="http://schemas.openxmlformats.org/officeDocument/2006/relationships" xmlns:m="http://schemas.openxmlformats.org/officeDocument/2006/math" xmlns:v="urn:schemas-microsoft-com:vml" xmlns:wp14="http://schemas.microsoft.com/office/word/2010/wordprocessingDrawing" xmlns:wp="http://schemas.openxmlformats.org/drawingml/2006/wordprocessingDrawing" xmlns:w10="urn:schemas-microsoft-com:office:word" xmlns:w="http://schemas.openxmlformats.org/wordprocessingml/2006/main" xmlns:w14="http://schemas.microsoft.com/office/word/2010/wordml" xmlns:w15="http://schemas.microsoft.com/office/word/2012/wordml" xmlns:wpg="http://schemas.microsoft.com/office/word/2010/wordprocessingGroup" xmlns:wpi="http://schemas.microsoft.com/office/word/2010/wordprocessingInk" xmlns:wne="http://schemas.microsoft.com/office/word/2006/wordml" xmlns:wps="http://schemas.microsoft.com/office/word/2010/wordprocessingShape" mc:Ignorable="w14 w15 wp14">
+<w:footnotes xmlns:wpc="http://schemas.microsoft.com/office/word/2010/wordprocessingCanvas" xmlns:cx="http://schemas.microsoft.com/office/drawing/2014/chartex" xmlns:cx1="http://schemas.microsoft.com/office/drawing/2015/9/8/chartex" xmlns:cx2="http://schemas.microsoft.com/office/drawing/2015/10/21/chartex" xmlns:cx3="http://schemas.microsoft.com/office/drawing/2016/5/9/chartex" xmlns:cx4="http://schemas.microsoft.com/office/drawing/2016/5/10/chartex" xmlns:cx5="http://schemas.microsoft.com/office/drawing/2016/5/11/chartex" xmlns:cx6="http://schemas.microsoft.com/office/drawing/2016/5/12/chartex" xmlns:cx7="http://schemas.microsoft.com/office/drawing/2016/5/13/chartex" xmlns:cx8="http://schemas.microsoft.com/office/drawing/2016/5/14/chartex" xmlns:mc="http://schemas.openxmlformats.org/markup-compatibility/2006" xmlns:aink="http://schemas.microsoft.com/office/drawing/2016/ink" xmlns:am3d="http://schemas.microsoft.com/office/drawing/2017/model3d" xmlns:o="urn:schemas-microsoft-com:office:office" xmlns:r="http://schemas.openxmlformats.org/officeDocument/2006/relationships" xmlns:m="http://schemas.openxmlformats.org/officeDocument/2006/math" xmlns:v="urn:schemas-microsoft-com:vml" xmlns:wp14="http://schemas.microsoft.com/office/word/2010/wordprocessingDrawing" xmlns:wp="http://schemas.openxmlformats.org/drawingml/2006/wordprocessingDrawing" xmlns:w10="urn:schemas-microsoft-com:office:word" xmlns:w="http://schemas.openxmlformats.org/wordprocessingml/2006/main" xmlns:w14="http://schemas.microsoft.com/office/word/2010/wordml" xmlns:w15="http://schemas.microsoft.com/office/word/2012/wordml" xmlns:w16cid="http://schemas.microsoft.com/office/word/2016/wordml/cid" xmlns:w16se="http://schemas.microsoft.com/office/word/2015/wordml/symex" xmlns:wpg="http://schemas.microsoft.com/office/word/2010/wordprocessingGroup" xmlns:wpi="http://schemas.microsoft.com/office/word/2010/wordprocessingInk" xmlns:wne="http://schemas.microsoft.com/office/word/2006/wordml" xmlns:wps="http://schemas.microsoft.com/office/word/2010/wordprocessingShape" mc:Ignorable="w14 w15 w16se w16cid wp14">
   <w:footnote w:type="separator" w:id="-1">
     <w:p>
       <w:r>
@@ -6946,7 +5751,7 @@
 </file>
 
 <file path=word/header1.xml><?xml version="1.0" encoding="utf-8"?>
-<w:hdr xmlns:wpc="http://schemas.microsoft.com/office/word/2010/wordprocessingCanvas" xmlns:mc="http://schemas.openxmlformats.org/markup-compatibility/2006" xmlns:o="urn:schemas-microsoft-com:office:office" xmlns:r="http://schemas.openxmlformats.org/officeDocument/2006/relationships" xmlns:m="http://schemas.openxmlformats.org/officeDocument/2006/math" xmlns:v="urn:schemas-microsoft-com:vml" xmlns:wp14="http://schemas.microsoft.com/office/word/2010/wordprocessingDrawing" xmlns:wp="http://schemas.openxmlformats.org/drawingml/2006/wordprocessingDrawing" xmlns:w10="urn:schemas-microsoft-com:office:word" xmlns:w="http://schemas.openxmlformats.org/wordprocessingml/2006/main" xmlns:w14="http://schemas.microsoft.com/office/word/2010/wordml" xmlns:w15="http://schemas.microsoft.com/office/word/2012/wordml" xmlns:wpg="http://schemas.microsoft.com/office/word/2010/wordprocessingGroup" xmlns:wpi="http://schemas.microsoft.com/office/word/2010/wordprocessingInk" xmlns:wne="http://schemas.microsoft.com/office/word/2006/wordml" xmlns:wps="http://schemas.microsoft.com/office/word/2010/wordprocessingShape" mc:Ignorable="w14 w15 wp14">
+<w:hdr xmlns:wpc="http://schemas.microsoft.com/office/word/2010/wordprocessingCanvas" xmlns:cx="http://schemas.microsoft.com/office/drawing/2014/chartex" xmlns:cx1="http://schemas.microsoft.com/office/drawing/2015/9/8/chartex" xmlns:cx2="http://schemas.microsoft.com/office/drawing/2015/10/21/chartex" xmlns:cx3="http://schemas.microsoft.com/office/drawing/2016/5/9/chartex" xmlns:cx4="http://schemas.microsoft.com/office/drawing/2016/5/10/chartex" xmlns:cx5="http://schemas.microsoft.com/office/drawing/2016/5/11/chartex" xmlns:cx6="http://schemas.microsoft.com/office/drawing/2016/5/12/chartex" xmlns:cx7="http://schemas.microsoft.com/office/drawing/2016/5/13/chartex" xmlns:cx8="http://schemas.microsoft.com/office/drawing/2016/5/14/chartex" xmlns:mc="http://schemas.openxmlformats.org/markup-compatibility/2006" xmlns:aink="http://schemas.microsoft.com/office/drawing/2016/ink" xmlns:am3d="http://schemas.microsoft.com/office/drawing/2017/model3d" xmlns:o="urn:schemas-microsoft-com:office:office" xmlns:r="http://schemas.openxmlformats.org/officeDocument/2006/relationships" xmlns:m="http://schemas.openxmlformats.org/officeDocument/2006/math" xmlns:v="urn:schemas-microsoft-com:vml" xmlns:wp14="http://schemas.microsoft.com/office/word/2010/wordprocessingDrawing" xmlns:wp="http://schemas.openxmlformats.org/drawingml/2006/wordprocessingDrawing" xmlns:w10="urn:schemas-microsoft-com:office:word" xmlns:w="http://schemas.openxmlformats.org/wordprocessingml/2006/main" xmlns:w14="http://schemas.microsoft.com/office/word/2010/wordml" xmlns:w15="http://schemas.microsoft.com/office/word/2012/wordml" xmlns:w16cid="http://schemas.microsoft.com/office/word/2016/wordml/cid" xmlns:w16se="http://schemas.microsoft.com/office/word/2015/wordml/symex" xmlns:wpg="http://schemas.microsoft.com/office/word/2010/wordprocessingGroup" xmlns:wpi="http://schemas.microsoft.com/office/word/2010/wordprocessingInk" xmlns:wne="http://schemas.microsoft.com/office/word/2006/wordml" xmlns:wps="http://schemas.microsoft.com/office/word/2010/wordprocessingShape" mc:Ignorable="w14 w15 w16se w16cid wp14">
   <w:p>
     <w:pPr>
       <w:pStyle w:val="Header"/>
@@ -6961,7 +5766,7 @@
 </file>
 
 <file path=word/numbering.xml><?xml version="1.0" encoding="utf-8"?>
-<w:numbering xmlns:wpc="http://schemas.microsoft.com/office/word/2010/wordprocessingCanvas" xmlns:mc="http://schemas.openxmlformats.org/markup-compatibility/2006" xmlns:o="urn:schemas-microsoft-com:office:office" xmlns:r="http://schemas.openxmlformats.org/officeDocument/2006/relationships" xmlns:m="http://schemas.openxmlformats.org/officeDocument/2006/math" xmlns:v="urn:schemas-microsoft-com:vml" xmlns:wp14="http://schemas.microsoft.com/office/word/2010/wordprocessingDrawing" xmlns:wp="http://schemas.openxmlformats.org/drawingml/2006/wordprocessingDrawing" xmlns:w10="urn:schemas-microsoft-com:office:word" xmlns:w="http://schemas.openxmlformats.org/wordprocessingml/2006/main" xmlns:w14="http://schemas.microsoft.com/office/word/2010/wordml" xmlns:w15="http://schemas.microsoft.com/office/word/2012/wordml" xmlns:wpg="http://schemas.microsoft.com/office/word/2010/wordprocessingGroup" xmlns:wpi="http://schemas.microsoft.com/office/word/2010/wordprocessingInk" xmlns:wne="http://schemas.microsoft.com/office/word/2006/wordml" xmlns:wps="http://schemas.microsoft.com/office/word/2010/wordprocessingShape" mc:Ignorable="w14 w15 wp14">
+<w:numbering xmlns:wpc="http://schemas.microsoft.com/office/word/2010/wordprocessingCanvas" xmlns:cx="http://schemas.microsoft.com/office/drawing/2014/chartex" xmlns:cx1="http://schemas.microsoft.com/office/drawing/2015/9/8/chartex" xmlns:cx2="http://schemas.microsoft.com/office/drawing/2015/10/21/chartex" xmlns:cx3="http://schemas.microsoft.com/office/drawing/2016/5/9/chartex" xmlns:cx4="http://schemas.microsoft.com/office/drawing/2016/5/10/chartex" xmlns:cx5="http://schemas.microsoft.com/office/drawing/2016/5/11/chartex" xmlns:cx6="http://schemas.microsoft.com/office/drawing/2016/5/12/chartex" xmlns:cx7="http://schemas.microsoft.com/office/drawing/2016/5/13/chartex" xmlns:cx8="http://schemas.microsoft.com/office/drawing/2016/5/14/chartex" xmlns:mc="http://schemas.openxmlformats.org/markup-compatibility/2006" xmlns:aink="http://schemas.microsoft.com/office/drawing/2016/ink" xmlns:am3d="http://schemas.microsoft.com/office/drawing/2017/model3d" xmlns:o="urn:schemas-microsoft-com:office:office" xmlns:r="http://schemas.openxmlformats.org/officeDocument/2006/relationships" xmlns:m="http://schemas.openxmlformats.org/officeDocument/2006/math" xmlns:v="urn:schemas-microsoft-com:vml" xmlns:wp14="http://schemas.microsoft.com/office/word/2010/wordprocessingDrawing" xmlns:wp="http://schemas.openxmlformats.org/drawingml/2006/wordprocessingDrawing" xmlns:w10="urn:schemas-microsoft-com:office:word" xmlns:w="http://schemas.openxmlformats.org/wordprocessingml/2006/main" xmlns:w14="http://schemas.microsoft.com/office/word/2010/wordml" xmlns:w15="http://schemas.microsoft.com/office/word/2012/wordml" xmlns:w16cid="http://schemas.microsoft.com/office/word/2016/wordml/cid" xmlns:w16se="http://schemas.microsoft.com/office/word/2015/wordml/symex" xmlns:wpg="http://schemas.microsoft.com/office/word/2010/wordprocessingGroup" xmlns:wpi="http://schemas.microsoft.com/office/word/2010/wordprocessingInk" xmlns:wne="http://schemas.microsoft.com/office/word/2006/wordml" xmlns:wps="http://schemas.microsoft.com/office/word/2010/wordprocessingShape" mc:Ignorable="w14 w15 w16se w16cid wp14">
   <w:abstractNum w:abstractNumId="0" w15:restartNumberingAfterBreak="0">
     <w:nsid w:val="03870D56"/>
     <w:multiLevelType w:val="hybridMultilevel"/>
@@ -8903,6 +7708,119 @@
     </w:lvl>
   </w:abstractNum>
   <w:abstractNum w:abstractNumId="16" w15:restartNumberingAfterBreak="0">
+    <w:nsid w:val="27092FCB"/>
+    <w:multiLevelType w:val="hybridMultilevel"/>
+    <w:tmpl w:val="7C08C852"/>
+    <w:lvl w:ilvl="0" w:tplc="04090001">
+      <w:start w:val="1"/>
+      <w:numFmt w:val="bullet"/>
+      <w:lvlText w:val=""/>
+      <w:lvlJc w:val="left"/>
+      <w:pPr>
+        <w:ind w:left="720" w:hanging="360"/>
+      </w:pPr>
+      <w:rPr>
+        <w:rFonts w:ascii="Symbol" w:hAnsi="Symbol" w:hint="default"/>
+      </w:rPr>
+    </w:lvl>
+    <w:lvl w:ilvl="1" w:tplc="04090003" w:tentative="1">
+      <w:start w:val="1"/>
+      <w:numFmt w:val="bullet"/>
+      <w:lvlText w:val="o"/>
+      <w:lvlJc w:val="left"/>
+      <w:pPr>
+        <w:ind w:left="1440" w:hanging="360"/>
+      </w:pPr>
+      <w:rPr>
+        <w:rFonts w:ascii="Courier New" w:hAnsi="Courier New" w:cs="Courier New" w:hint="default"/>
+      </w:rPr>
+    </w:lvl>
+    <w:lvl w:ilvl="2" w:tplc="04090005" w:tentative="1">
+      <w:start w:val="1"/>
+      <w:numFmt w:val="bullet"/>
+      <w:lvlText w:val=""/>
+      <w:lvlJc w:val="left"/>
+      <w:pPr>
+        <w:ind w:left="2160" w:hanging="360"/>
+      </w:pPr>
+      <w:rPr>
+        <w:rFonts w:ascii="Wingdings" w:hAnsi="Wingdings" w:hint="default"/>
+      </w:rPr>
+    </w:lvl>
+    <w:lvl w:ilvl="3" w:tplc="04090001" w:tentative="1">
+      <w:start w:val="1"/>
+      <w:numFmt w:val="bullet"/>
+      <w:lvlText w:val=""/>
+      <w:lvlJc w:val="left"/>
+      <w:pPr>
+        <w:ind w:left="2880" w:hanging="360"/>
+      </w:pPr>
+      <w:rPr>
+        <w:rFonts w:ascii="Symbol" w:hAnsi="Symbol" w:hint="default"/>
+      </w:rPr>
+    </w:lvl>
+    <w:lvl w:ilvl="4" w:tplc="04090003" w:tentative="1">
+      <w:start w:val="1"/>
+      <w:numFmt w:val="bullet"/>
+      <w:lvlText w:val="o"/>
+      <w:lvlJc w:val="left"/>
+      <w:pPr>
+        <w:ind w:left="3600" w:hanging="360"/>
+      </w:pPr>
+      <w:rPr>
+        <w:rFonts w:ascii="Courier New" w:hAnsi="Courier New" w:cs="Courier New" w:hint="default"/>
+      </w:rPr>
+    </w:lvl>
+    <w:lvl w:ilvl="5" w:tplc="04090005" w:tentative="1">
+      <w:start w:val="1"/>
+      <w:numFmt w:val="bullet"/>
+      <w:lvlText w:val=""/>
+      <w:lvlJc w:val="left"/>
+      <w:pPr>
+        <w:ind w:left="4320" w:hanging="360"/>
+      </w:pPr>
+      <w:rPr>
+        <w:rFonts w:ascii="Wingdings" w:hAnsi="Wingdings" w:hint="default"/>
+      </w:rPr>
+    </w:lvl>
+    <w:lvl w:ilvl="6" w:tplc="04090001" w:tentative="1">
+      <w:start w:val="1"/>
+      <w:numFmt w:val="bullet"/>
+      <w:lvlText w:val=""/>
+      <w:lvlJc w:val="left"/>
+      <w:pPr>
+        <w:ind w:left="5040" w:hanging="360"/>
+      </w:pPr>
+      <w:rPr>
+        <w:rFonts w:ascii="Symbol" w:hAnsi="Symbol" w:hint="default"/>
+      </w:rPr>
+    </w:lvl>
+    <w:lvl w:ilvl="7" w:tplc="04090003" w:tentative="1">
+      <w:start w:val="1"/>
+      <w:numFmt w:val="bullet"/>
+      <w:lvlText w:val="o"/>
+      <w:lvlJc w:val="left"/>
+      <w:pPr>
+        <w:ind w:left="5760" w:hanging="360"/>
+      </w:pPr>
+      <w:rPr>
+        <w:rFonts w:ascii="Courier New" w:hAnsi="Courier New" w:cs="Courier New" w:hint="default"/>
+      </w:rPr>
+    </w:lvl>
+    <w:lvl w:ilvl="8" w:tplc="04090005" w:tentative="1">
+      <w:start w:val="1"/>
+      <w:numFmt w:val="bullet"/>
+      <w:lvlText w:val=""/>
+      <w:lvlJc w:val="left"/>
+      <w:pPr>
+        <w:ind w:left="6480" w:hanging="360"/>
+      </w:pPr>
+      <w:rPr>
+        <w:rFonts w:ascii="Wingdings" w:hAnsi="Wingdings" w:hint="default"/>
+      </w:rPr>
+    </w:lvl>
+  </w:abstractNum>
+  <w:abstractNum w:abstractNumId="17" w15:restartNumberingAfterBreak="0">
     <w:nsid w:val="29223112"/>
     <w:multiLevelType w:val="multilevel"/>
     <w:tmpl w:val="F2A8CE2C"/>
@@ -9048,7 +7966,7 @@
       </w:rPr>
     </w:lvl>
   </w:abstractNum>
-  <w:abstractNum w:abstractNumId="17" w15:restartNumberingAfterBreak="0">
+  <w:abstractNum w:abstractNumId="18" w15:restartNumberingAfterBreak="0">
     <w:nsid w:val="2A3445E1"/>
     <w:multiLevelType w:val="hybridMultilevel"/>
     <w:tmpl w:val="1D549BB6"/>
@@ -9161,7 +8079,7 @@
       </w:rPr>
     </w:lvl>
   </w:abstractNum>
-  <w:abstractNum w:abstractNumId="18" w15:restartNumberingAfterBreak="0">
+  <w:abstractNum w:abstractNumId="19" w15:restartNumberingAfterBreak="0">
     <w:nsid w:val="32553122"/>
     <w:multiLevelType w:val="multilevel"/>
     <w:tmpl w:val="631CBD8C"/>
@@ -9285,7 +8203,7 @@
       </w:pPr>
     </w:lvl>
   </w:abstractNum>
-  <w:abstractNum w:abstractNumId="19" w15:restartNumberingAfterBreak="0">
+  <w:abstractNum w:abstractNumId="20" w15:restartNumberingAfterBreak="0">
     <w:nsid w:val="33B60ADD"/>
     <w:multiLevelType w:val="multilevel"/>
     <w:tmpl w:val="CF98B778"/>
@@ -9434,7 +8352,7 @@
       </w:rPr>
     </w:lvl>
   </w:abstractNum>
-  <w:abstractNum w:abstractNumId="20" w15:restartNumberingAfterBreak="0">
+  <w:abstractNum w:abstractNumId="21" w15:restartNumberingAfterBreak="0">
     <w:nsid w:val="36150AB9"/>
     <w:multiLevelType w:val="multilevel"/>
     <w:tmpl w:val="1F58C2AE"/>
@@ -9558,7 +8476,7 @@
       </w:pPr>
     </w:lvl>
   </w:abstractNum>
-  <w:abstractNum w:abstractNumId="21" w15:restartNumberingAfterBreak="0">
+  <w:abstractNum w:abstractNumId="22" w15:restartNumberingAfterBreak="0">
     <w:nsid w:val="3DC61F4B"/>
     <w:multiLevelType w:val="multilevel"/>
     <w:tmpl w:val="8C726E92"/>
@@ -9707,7 +8625,7 @@
       </w:rPr>
     </w:lvl>
   </w:abstractNum>
-  <w:abstractNum w:abstractNumId="22" w15:restartNumberingAfterBreak="0">
+  <w:abstractNum w:abstractNumId="23" w15:restartNumberingAfterBreak="0">
     <w:nsid w:val="4106334C"/>
     <w:multiLevelType w:val="multilevel"/>
     <w:tmpl w:val="625AA37C"/>
@@ -9826,7 +8744,7 @@
       </w:pPr>
     </w:lvl>
   </w:abstractNum>
-  <w:abstractNum w:abstractNumId="23" w15:restartNumberingAfterBreak="0">
+  <w:abstractNum w:abstractNumId="24" w15:restartNumberingAfterBreak="0">
     <w:nsid w:val="42527705"/>
     <w:multiLevelType w:val="multilevel"/>
     <w:tmpl w:val="19E4A820"/>
@@ -9942,7 +8860,7 @@
       </w:pPr>
     </w:lvl>
   </w:abstractNum>
-  <w:abstractNum w:abstractNumId="24" w15:restartNumberingAfterBreak="0">
+  <w:abstractNum w:abstractNumId="25" w15:restartNumberingAfterBreak="0">
     <w:nsid w:val="47EA0F69"/>
     <w:multiLevelType w:val="hybridMultilevel"/>
     <w:tmpl w:val="BA5852C0"/>
@@ -10055,7 +8973,7 @@
       </w:rPr>
     </w:lvl>
   </w:abstractNum>
-  <w:abstractNum w:abstractNumId="25" w15:restartNumberingAfterBreak="0">
+  <w:abstractNum w:abstractNumId="26" w15:restartNumberingAfterBreak="0">
     <w:nsid w:val="49226E2D"/>
     <w:multiLevelType w:val="hybridMultilevel"/>
     <w:tmpl w:val="9C7E0304"/>
@@ -10168,7 +9086,7 @@
       </w:rPr>
     </w:lvl>
   </w:abstractNum>
-  <w:abstractNum w:abstractNumId="26" w15:restartNumberingAfterBreak="0">
+  <w:abstractNum w:abstractNumId="27" w15:restartNumberingAfterBreak="0">
     <w:nsid w:val="4BFA7E65"/>
     <w:multiLevelType w:val="multilevel"/>
     <w:tmpl w:val="6988EEF6"/>
@@ -10317,7 +9235,7 @@
       </w:rPr>
     </w:lvl>
   </w:abstractNum>
-  <w:abstractNum w:abstractNumId="27" w15:restartNumberingAfterBreak="0">
+  <w:abstractNum w:abstractNumId="28" w15:restartNumberingAfterBreak="0">
     <w:nsid w:val="4EAB43EF"/>
     <w:multiLevelType w:val="multilevel"/>
     <w:tmpl w:val="4D30959E"/>
@@ -10448,7 +9366,7 @@
       </w:pPr>
     </w:lvl>
   </w:abstractNum>
-  <w:abstractNum w:abstractNumId="28" w15:restartNumberingAfterBreak="0">
+  <w:abstractNum w:abstractNumId="29" w15:restartNumberingAfterBreak="0">
     <w:nsid w:val="505E6146"/>
     <w:multiLevelType w:val="multilevel"/>
     <w:tmpl w:val="0405001F"/>
@@ -10534,7 +9452,7 @@
       </w:pPr>
     </w:lvl>
   </w:abstractNum>
-  <w:abstractNum w:abstractNumId="29" w15:restartNumberingAfterBreak="0">
+  <w:abstractNum w:abstractNumId="30" w15:restartNumberingAfterBreak="0">
     <w:nsid w:val="599C0A60"/>
     <w:multiLevelType w:val="multilevel"/>
     <w:tmpl w:val="AE685EAA"/>
@@ -10668,7 +9586,7 @@
       </w:pPr>
     </w:lvl>
   </w:abstractNum>
-  <w:abstractNum w:abstractNumId="30" w15:restartNumberingAfterBreak="0">
+  <w:abstractNum w:abstractNumId="31" w15:restartNumberingAfterBreak="0">
     <w:nsid w:val="5B7012A5"/>
     <w:multiLevelType w:val="hybridMultilevel"/>
     <w:tmpl w:val="B9602DFE"/>
@@ -10780,7 +9698,7 @@
       </w:rPr>
     </w:lvl>
   </w:abstractNum>
-  <w:abstractNum w:abstractNumId="31" w15:restartNumberingAfterBreak="0">
+  <w:abstractNum w:abstractNumId="32" w15:restartNumberingAfterBreak="0">
     <w:nsid w:val="5EC742A0"/>
     <w:multiLevelType w:val="multilevel"/>
     <w:tmpl w:val="34FE455C"/>
@@ -10896,7 +9814,7 @@
       </w:pPr>
     </w:lvl>
   </w:abstractNum>
-  <w:abstractNum w:abstractNumId="32" w15:restartNumberingAfterBreak="0">
+  <w:abstractNum w:abstractNumId="33" w15:restartNumberingAfterBreak="0">
     <w:nsid w:val="623E2F36"/>
     <w:multiLevelType w:val="multilevel"/>
     <w:tmpl w:val="D61ED62A"/>
@@ -11045,7 +9963,7 @@
       </w:rPr>
     </w:lvl>
   </w:abstractNum>
-  <w:abstractNum w:abstractNumId="33" w15:restartNumberingAfterBreak="0">
+  <w:abstractNum w:abstractNumId="34" w15:restartNumberingAfterBreak="0">
     <w:nsid w:val="62965AF3"/>
     <w:multiLevelType w:val="multilevel"/>
     <w:tmpl w:val="99CCA100"/>
@@ -11167,7 +10085,7 @@
       </w:pPr>
     </w:lvl>
   </w:abstractNum>
-  <w:abstractNum w:abstractNumId="34" w15:restartNumberingAfterBreak="0">
+  <w:abstractNum w:abstractNumId="35" w15:restartNumberingAfterBreak="0">
     <w:nsid w:val="63ED3BC5"/>
     <w:multiLevelType w:val="multilevel"/>
     <w:tmpl w:val="209C558E"/>
@@ -11286,7 +10204,7 @@
       </w:pPr>
     </w:lvl>
   </w:abstractNum>
-  <w:abstractNum w:abstractNumId="35" w15:restartNumberingAfterBreak="0">
+  <w:abstractNum w:abstractNumId="36" w15:restartNumberingAfterBreak="0">
     <w:nsid w:val="64A96A89"/>
     <w:multiLevelType w:val="hybridMultilevel"/>
     <w:tmpl w:val="A274E364"/>
@@ -11399,7 +10317,7 @@
       </w:rPr>
     </w:lvl>
   </w:abstractNum>
-  <w:abstractNum w:abstractNumId="36" w15:restartNumberingAfterBreak="0">
+  <w:abstractNum w:abstractNumId="37" w15:restartNumberingAfterBreak="0">
     <w:nsid w:val="65C75AAF"/>
     <w:multiLevelType w:val="multilevel"/>
     <w:tmpl w:val="ACC69B98"/>
@@ -11530,7 +10448,7 @@
       </w:pPr>
     </w:lvl>
   </w:abstractNum>
-  <w:abstractNum w:abstractNumId="37" w15:restartNumberingAfterBreak="0">
+  <w:abstractNum w:abstractNumId="38" w15:restartNumberingAfterBreak="0">
     <w:nsid w:val="6D1933F4"/>
     <w:multiLevelType w:val="multilevel"/>
     <w:tmpl w:val="406E3C32"/>
@@ -11676,7 +10594,7 @@
       </w:rPr>
     </w:lvl>
   </w:abstractNum>
-  <w:abstractNum w:abstractNumId="38" w15:restartNumberingAfterBreak="0">
+  <w:abstractNum w:abstractNumId="39" w15:restartNumberingAfterBreak="0">
     <w:nsid w:val="718C588A"/>
     <w:multiLevelType w:val="hybridMultilevel"/>
     <w:tmpl w:val="C482237C"/>
@@ -11789,7 +10707,7 @@
       </w:rPr>
     </w:lvl>
   </w:abstractNum>
-  <w:abstractNum w:abstractNumId="39" w15:restartNumberingAfterBreak="0">
+  <w:abstractNum w:abstractNumId="40" w15:restartNumberingAfterBreak="0">
     <w:nsid w:val="722C4900"/>
     <w:multiLevelType w:val="hybridMultilevel"/>
     <w:tmpl w:val="999450F4"/>
@@ -11902,7 +10820,7 @@
       </w:rPr>
     </w:lvl>
   </w:abstractNum>
-  <w:abstractNum w:abstractNumId="40" w15:restartNumberingAfterBreak="0">
+  <w:abstractNum w:abstractNumId="41" w15:restartNumberingAfterBreak="0">
     <w:nsid w:val="79CE1BE1"/>
     <w:multiLevelType w:val="multilevel"/>
     <w:tmpl w:val="9CDA0756"/>
@@ -12051,7 +10969,7 @@
       </w:rPr>
     </w:lvl>
   </w:abstractNum>
-  <w:abstractNum w:abstractNumId="41" w15:restartNumberingAfterBreak="0">
+  <w:abstractNum w:abstractNumId="42" w15:restartNumberingAfterBreak="0">
     <w:nsid w:val="7CC86085"/>
     <w:multiLevelType w:val="hybridMultilevel"/>
     <w:tmpl w:val="384C1736"/>
@@ -12164,7 +11082,7 @@
       </w:rPr>
     </w:lvl>
   </w:abstractNum>
-  <w:abstractNum w:abstractNumId="42" w15:restartNumberingAfterBreak="0">
+  <w:abstractNum w:abstractNumId="43" w15:restartNumberingAfterBreak="0">
     <w:nsid w:val="7CFF24E7"/>
     <w:multiLevelType w:val="hybridMultilevel"/>
     <w:tmpl w:val="C854E26A"/>
@@ -12277,7 +11195,7 @@
       </w:rPr>
     </w:lvl>
   </w:abstractNum>
-  <w:abstractNum w:abstractNumId="43" w15:restartNumberingAfterBreak="0">
+  <w:abstractNum w:abstractNumId="44" w15:restartNumberingAfterBreak="0">
     <w:nsid w:val="7D934A69"/>
     <w:multiLevelType w:val="multilevel"/>
     <w:tmpl w:val="4C327CBE"/>
@@ -12396,34 +11314,34 @@
     </w:lvl>
   </w:abstractNum>
   <w:num w:numId="1">
-    <w:abstractNumId w:val="43"/>
+    <w:abstractNumId w:val="44"/>
   </w:num>
   <w:num w:numId="2">
-    <w:abstractNumId w:val="16"/>
+    <w:abstractNumId w:val="17"/>
   </w:num>
   <w:num w:numId="3">
-    <w:abstractNumId w:val="20"/>
+    <w:abstractNumId w:val="21"/>
   </w:num>
   <w:num w:numId="4">
-    <w:abstractNumId w:val="18"/>
+    <w:abstractNumId w:val="19"/>
   </w:num>
   <w:num w:numId="5">
-    <w:abstractNumId w:val="29"/>
+    <w:abstractNumId w:val="30"/>
   </w:num>
   <w:num w:numId="6">
     <w:abstractNumId w:val="10"/>
   </w:num>
   <w:num w:numId="7">
-    <w:abstractNumId w:val="31"/>
+    <w:abstractNumId w:val="32"/>
   </w:num>
   <w:num w:numId="8">
-    <w:abstractNumId w:val="23"/>
+    <w:abstractNumId w:val="24"/>
   </w:num>
   <w:num w:numId="9">
-    <w:abstractNumId w:val="27"/>
+    <w:abstractNumId w:val="28"/>
   </w:num>
   <w:num w:numId="10">
-    <w:abstractNumId w:val="36"/>
+    <w:abstractNumId w:val="37"/>
   </w:num>
   <w:num w:numId="11">
     <w:abstractNumId w:val="9"/>
@@ -12435,16 +11353,16 @@
     <w:abstractNumId w:val="1"/>
   </w:num>
   <w:num w:numId="14">
-    <w:abstractNumId w:val="33"/>
+    <w:abstractNumId w:val="34"/>
   </w:num>
   <w:num w:numId="15">
     <w:abstractNumId w:val="4"/>
   </w:num>
   <w:num w:numId="16">
-    <w:abstractNumId w:val="25"/>
+    <w:abstractNumId w:val="26"/>
   </w:num>
   <w:num w:numId="17">
-    <w:abstractNumId w:val="28"/>
+    <w:abstractNumId w:val="29"/>
   </w:num>
   <w:num w:numId="18">
     <w:abstractNumId w:val="0"/>
@@ -12456,10 +11374,10 @@
     <w:abstractNumId w:val="8"/>
   </w:num>
   <w:num w:numId="21">
-    <w:abstractNumId w:val="35"/>
+    <w:abstractNumId w:val="36"/>
   </w:num>
   <w:num w:numId="22">
-    <w:abstractNumId w:val="39"/>
+    <w:abstractNumId w:val="40"/>
   </w:num>
   <w:num w:numId="23">
     <w:abstractNumId w:val="6"/>
@@ -12471,19 +11389,19 @@
     <w:abstractNumId w:val="15"/>
   </w:num>
   <w:num w:numId="26">
-    <w:abstractNumId w:val="41"/>
+    <w:abstractNumId w:val="42"/>
   </w:num>
   <w:num w:numId="27">
     <w:abstractNumId w:val="12"/>
   </w:num>
   <w:num w:numId="28">
-    <w:abstractNumId w:val="24"/>
+    <w:abstractNumId w:val="25"/>
   </w:num>
   <w:num w:numId="29">
-    <w:abstractNumId w:val="21"/>
+    <w:abstractNumId w:val="22"/>
   </w:num>
   <w:num w:numId="30">
-    <w:abstractNumId w:val="19"/>
+    <w:abstractNumId w:val="20"/>
   </w:num>
   <w:num w:numId="31">
     <w:abstractNumId w:val="3"/>
@@ -12492,13 +11410,13 @@
     <w:abstractNumId w:val="14"/>
   </w:num>
   <w:num w:numId="33">
-    <w:abstractNumId w:val="40"/>
+    <w:abstractNumId w:val="41"/>
   </w:num>
   <w:num w:numId="34">
-    <w:abstractNumId w:val="32"/>
+    <w:abstractNumId w:val="33"/>
   </w:num>
   <w:num w:numId="35">
-    <w:abstractNumId w:val="26"/>
+    <w:abstractNumId w:val="27"/>
   </w:num>
   <w:num w:numId="36">
     <w:abstractNumId w:val="5"/>
@@ -12507,23 +11425,26 @@
     <w:abstractNumId w:val="7"/>
   </w:num>
   <w:num w:numId="38">
-    <w:abstractNumId w:val="30"/>
+    <w:abstractNumId w:val="31"/>
   </w:num>
   <w:num w:numId="39">
-    <w:abstractNumId w:val="17"/>
+    <w:abstractNumId w:val="18"/>
   </w:num>
   <w:num w:numId="40">
-    <w:abstractNumId w:val="42"/>
+    <w:abstractNumId w:val="43"/>
   </w:num>
   <w:num w:numId="41">
-    <w:abstractNumId w:val="38"/>
+    <w:abstractNumId w:val="39"/>
+  </w:num>
+  <w:num w:numId="42">
+    <w:abstractNumId w:val="16"/>
   </w:num>
   <w:numIdMacAtCleanup w:val="22"/>
 </w:numbering>
 </file>
 
 <file path=word/styles.xml><?xml version="1.0" encoding="utf-8"?>
-<w:styles xmlns:mc="http://schemas.openxmlformats.org/markup-compatibility/2006" xmlns:r="http://schemas.openxmlformats.org/officeDocument/2006/relationships" xmlns:w="http://schemas.openxmlformats.org/wordprocessingml/2006/main" xmlns:w14="http://schemas.microsoft.com/office/word/2010/wordml" xmlns:w15="http://schemas.microsoft.com/office/word/2012/wordml" mc:Ignorable="w14 w15">
+<w:styles xmlns:mc="http://schemas.openxmlformats.org/markup-compatibility/2006" xmlns:r="http://schemas.openxmlformats.org/officeDocument/2006/relationships" xmlns:w="http://schemas.openxmlformats.org/wordprocessingml/2006/main" xmlns:w14="http://schemas.microsoft.com/office/word/2010/wordml" xmlns:w15="http://schemas.microsoft.com/office/word/2012/wordml" xmlns:w16cid="http://schemas.microsoft.com/office/word/2016/wordml/cid" xmlns:w16se="http://schemas.microsoft.com/office/word/2015/wordml/symex" mc:Ignorable="w14 w15 w16se w16cid">
   <w:docDefaults>
     <w:rPrDefault>
       <w:rPr>
@@ -12533,7 +11454,7 @@
     </w:rPrDefault>
     <w:pPrDefault/>
   </w:docDefaults>
-  <w:latentStyles w:defLockedState="0" w:defUIPriority="0" w:defSemiHidden="0" w:defUnhideWhenUsed="0" w:defQFormat="0" w:count="371">
+  <w:latentStyles w:defLockedState="0" w:defUIPriority="0" w:defSemiHidden="0" w:defUnhideWhenUsed="0" w:defQFormat="0" w:count="375">
     <w:lsdException w:name="Normal" w:qFormat="1"/>
     <w:lsdException w:name="heading 1" w:qFormat="1"/>
     <w:lsdException w:name="heading 2" w:qFormat="1"/>
@@ -12633,7 +11554,6 @@
     <w:lsdException w:name="HTML Sample" w:semiHidden="1" w:unhideWhenUsed="1"/>
     <w:lsdException w:name="HTML Typewriter" w:semiHidden="1" w:unhideWhenUsed="1"/>
     <w:lsdException w:name="HTML Variable" w:semiHidden="1" w:unhideWhenUsed="1"/>
-    <w:lsdException w:name="Normal Table" w:semiHidden="1" w:unhideWhenUsed="1"/>
     <w:lsdException w:name="annotation subject" w:semiHidden="1" w:unhideWhenUsed="1"/>
     <w:lsdException w:name="No List" w:semiHidden="1" w:unhideWhenUsed="1"/>
     <w:lsdException w:name="Outline List 1" w:semiHidden="1" w:unhideWhenUsed="1"/>
@@ -12677,10 +11597,8 @@
     <w:lsdException w:name="Table Elegant" w:semiHidden="1" w:unhideWhenUsed="1"/>
     <w:lsdException w:name="Table Professional" w:semiHidden="1" w:unhideWhenUsed="1"/>
     <w:lsdException w:name="Table Subtle 1" w:semiHidden="1" w:unhideWhenUsed="1"/>
-    <w:lsdException w:name="Table Subtle 2" w:semiHidden="1" w:unhideWhenUsed="1"/>
     <w:lsdException w:name="Table Web 1" w:semiHidden="1" w:unhideWhenUsed="1"/>
     <w:lsdException w:name="Table Web 2" w:semiHidden="1" w:unhideWhenUsed="1"/>
-    <w:lsdException w:name="Table Web 3" w:semiHidden="1" w:unhideWhenUsed="1"/>
     <w:lsdException w:name="Balloon Text" w:semiHidden="1" w:unhideWhenUsed="1"/>
     <w:lsdException w:name="Table Theme" w:semiHidden="1" w:unhideWhenUsed="1"/>
     <w:lsdException w:name="Placeholder Text" w:semiHidden="1" w:uiPriority="99"/>
@@ -12898,6 +11816,10 @@
     <w:lsdException w:name="List Table 5 Dark Accent 6" w:uiPriority="50"/>
     <w:lsdException w:name="List Table 6 Colorful Accent 6" w:uiPriority="51"/>
     <w:lsdException w:name="List Table 7 Colorful Accent 6" w:uiPriority="52"/>
+    <w:lsdException w:name="Mention" w:semiHidden="1" w:uiPriority="99" w:unhideWhenUsed="1"/>
+    <w:lsdException w:name="Smart Hyperlink" w:semiHidden="1" w:uiPriority="99" w:unhideWhenUsed="1"/>
+    <w:lsdException w:name="Hashtag" w:semiHidden="1" w:uiPriority="99" w:unhideWhenUsed="1"/>
+    <w:lsdException w:name="Unresolved Mention" w:semiHidden="1" w:uiPriority="99" w:unhideWhenUsed="1"/>
   </w:latentStyles>
   <w:style w:type="paragraph" w:default="1" w:styleId="Normal">
     <w:name w:val="Normal"/>
@@ -14138,6 +13060,18 @@
       <w:lang w:val="sk-SK" w:eastAsia="sk-SK"/>
     </w:rPr>
   </w:style>
+  <w:style w:type="character" w:styleId="UnresolvedMention">
+    <w:name w:val="Unresolved Mention"/>
+    <w:basedOn w:val="DefaultParagraphFont"/>
+    <w:uiPriority w:val="99"/>
+    <w:semiHidden/>
+    <w:unhideWhenUsed/>
+    <w:rsid w:val="00031E64"/>
+    <w:rPr>
+      <w:color w:val="808080"/>
+      <w:shd w:val="clear" w:color="auto" w:fill="E6E6E6"/>
+    </w:rPr>
+  </w:style>
 </w:styles>
 </file>
 
@@ -14425,21 +13359,6 @@
 </file>
 
 <file path=customXml/item1.xml><?xml version="1.0" encoding="utf-8"?>
-<?mso-contentType ?>
-<FormTemplates xmlns="http://schemas.microsoft.com/sharepoint/v3/contenttype/forms">
-  <Display>DocumentLibraryForm</Display>
-  <Edit>DocumentLibraryForm</Edit>
-  <New>DocumentLibraryForm</New>
-</FormTemplates>
-</file>
-
-<file path=customXml/item2.xml><?xml version="1.0" encoding="utf-8"?>
-<p:properties xmlns:p="http://schemas.microsoft.com/office/2006/metadata/properties" xmlns:xsi="http://www.w3.org/2001/XMLSchema-instance" xmlns:pc="http://schemas.microsoft.com/office/infopath/2007/PartnerControls">
-  <documentManagement/>
-</p:properties>
-</file>
-
-<file path=customXml/item3.xml><?xml version="1.0" encoding="utf-8"?>
 <ct:contentTypeSchema xmlns:ct="http://schemas.microsoft.com/office/2006/metadata/contentType" xmlns:ma="http://schemas.microsoft.com/office/2006/metadata/properties/metaAttributes" ct:_="" ma:_="" ma:contentTypeName="Document" ma:contentTypeID="0x0101009D3D054AA3E92546A31706405FB92FC4" ma:contentTypeVersion="0" ma:contentTypeDescription="Create a new document." ma:contentTypeScope="" ma:versionID="ce2fc2b0b18472f6ef6a3fb6af1544d3">
   <xsd:schema xmlns:xsd="http://www.w3.org/2001/XMLSchema" xmlns:xs="http://www.w3.org/2001/XMLSchema" xmlns:p="http://schemas.microsoft.com/office/2006/metadata/properties" targetNamespace="http://schemas.microsoft.com/office/2006/metadata/properties" ma:root="true" ma:fieldsID="1b05d82d297216baf5b26c55225140df">
     <xsd:element name="properties">
@@ -14553,28 +13472,26 @@
 </ct:contentTypeSchema>
 </file>
 
+<file path=customXml/item2.xml><?xml version="1.0" encoding="utf-8"?>
+<?mso-contentType ?>
+<FormTemplates xmlns="http://schemas.microsoft.com/sharepoint/v3/contenttype/forms">
+  <Display>DocumentLibraryForm</Display>
+  <Edit>DocumentLibraryForm</Edit>
+  <New>DocumentLibraryForm</New>
+</FormTemplates>
+</file>
+
+<file path=customXml/item3.xml><?xml version="1.0" encoding="utf-8"?>
+<p:properties xmlns:p="http://schemas.microsoft.com/office/2006/metadata/properties" xmlns:xsi="http://www.w3.org/2001/XMLSchema-instance" xmlns:pc="http://schemas.microsoft.com/office/infopath/2007/PartnerControls">
+  <documentManagement/>
+</p:properties>
+</file>
+
 <file path=customXml/item4.xml><?xml version="1.0" encoding="utf-8"?>
 <b:Sources xmlns:b="http://schemas.openxmlformats.org/officeDocument/2006/bibliography" xmlns="http://schemas.openxmlformats.org/officeDocument/2006/bibliography" SelectedStyle="\APASixthEditionOfficeOnline.xsl" StyleName="APA" Version="6"/>
 </file>
 
 <file path=customXml/itemProps1.xml><?xml version="1.0" encoding="utf-8"?>
-<ds:datastoreItem xmlns:ds="http://schemas.openxmlformats.org/officeDocument/2006/customXml" ds:itemID="{6BB837DA-FB5C-4419-848A-913941E18F51}">
-  <ds:schemaRefs>
-    <ds:schemaRef ds:uri="http://schemas.microsoft.com/sharepoint/v3/contenttype/forms"/>
-  </ds:schemaRefs>
-</ds:datastoreItem>
-</file>
-
-<file path=customXml/itemProps2.xml><?xml version="1.0" encoding="utf-8"?>
-<ds:datastoreItem xmlns:ds="http://schemas.openxmlformats.org/officeDocument/2006/customXml" ds:itemID="{DE78795F-4BDE-4694-B695-50AD16D94C35}">
-  <ds:schemaRefs>
-    <ds:schemaRef ds:uri="http://schemas.microsoft.com/office/2006/metadata/properties"/>
-    <ds:schemaRef ds:uri="http://schemas.microsoft.com/office/infopath/2007/PartnerControls"/>
-  </ds:schemaRefs>
-</ds:datastoreItem>
-</file>
-
-<file path=customXml/itemProps3.xml><?xml version="1.0" encoding="utf-8"?>
 <ds:datastoreItem xmlns:ds="http://schemas.openxmlformats.org/officeDocument/2006/customXml" ds:itemID="{F98BAAE2-7831-4C64-9FA9-983E61FCECCF}">
   <ds:schemaRefs>
     <ds:schemaRef ds:uri="http://schemas.microsoft.com/office/2006/metadata/contentType"/>
@@ -14590,8 +13507,25 @@
 </ds:datastoreItem>
 </file>
 
+<file path=customXml/itemProps2.xml><?xml version="1.0" encoding="utf-8"?>
+<ds:datastoreItem xmlns:ds="http://schemas.openxmlformats.org/officeDocument/2006/customXml" ds:itemID="{6BB837DA-FB5C-4419-848A-913941E18F51}">
+  <ds:schemaRefs>
+    <ds:schemaRef ds:uri="http://schemas.microsoft.com/sharepoint/v3/contenttype/forms"/>
+  </ds:schemaRefs>
+</ds:datastoreItem>
+</file>
+
+<file path=customXml/itemProps3.xml><?xml version="1.0" encoding="utf-8"?>
+<ds:datastoreItem xmlns:ds="http://schemas.openxmlformats.org/officeDocument/2006/customXml" ds:itemID="{DE78795F-4BDE-4694-B695-50AD16D94C35}">
+  <ds:schemaRefs>
+    <ds:schemaRef ds:uri="http://schemas.microsoft.com/office/2006/metadata/properties"/>
+    <ds:schemaRef ds:uri="http://schemas.microsoft.com/office/infopath/2007/PartnerControls"/>
+  </ds:schemaRefs>
+</ds:datastoreItem>
+</file>
+
 <file path=customXml/itemProps4.xml><?xml version="1.0" encoding="utf-8"?>
-<ds:datastoreItem xmlns:ds="http://schemas.openxmlformats.org/officeDocument/2006/customXml" ds:itemID="{79D2A50E-7DBE-4072-A053-E4E17AE0CA3D}">
+<ds:datastoreItem xmlns:ds="http://schemas.openxmlformats.org/officeDocument/2006/customXml" ds:itemID="{FAF84096-1082-4A14-A0B1-1B3D2DEA8CB4}">
   <ds:schemaRefs>
     <ds:schemaRef ds:uri="http://schemas.openxmlformats.org/officeDocument/2006/bibliography"/>
   </ds:schemaRefs>

</xml_diff>